<commit_message>
Cập nhât sơ sở dữ liệu, sp, view 6/7/2020
</commit_message>
<xml_diff>
--- a/Báo cáo đồ án.docx
+++ b/Báo cáo đồ án.docx
@@ -4,6 +4,9 @@
   <w:body>
     <w:p>
       <w:pPr>
+        <w:tabs>
+          <w:tab w:val="left" w:pos="567"/>
+        </w:tabs>
         <w:jc w:val="center"/>
         <w:rPr>
           <w:sz w:val="28"/>
@@ -2953,6 +2956,8 @@
           <w:sz w:val="34"/>
         </w:rPr>
       </w:pPr>
+      <w:bookmarkStart w:id="1" w:name="_GoBack"/>
+      <w:bookmarkEnd w:id="1"/>
       <w:r>
         <w:rPr>
           <w:b/>
@@ -3043,27 +3048,27 @@
       <w:pPr>
         <w:pStyle w:val="cp1"/>
       </w:pPr>
-      <w:bookmarkStart w:id="1" w:name="_Toc43895968"/>
-      <w:bookmarkStart w:id="2" w:name="_Toc44420846"/>
+      <w:bookmarkStart w:id="2" w:name="_Toc43895968"/>
+      <w:bookmarkStart w:id="3" w:name="_Toc44420846"/>
       <w:r>
         <w:lastRenderedPageBreak/>
         <w:t>CHƯƠNG 1</w:t>
       </w:r>
-      <w:bookmarkEnd w:id="1"/>
       <w:bookmarkEnd w:id="2"/>
+      <w:bookmarkEnd w:id="3"/>
     </w:p>
     <w:p>
       <w:pPr>
         <w:pStyle w:val="cp1"/>
       </w:pPr>
-      <w:bookmarkStart w:id="3" w:name="_Toc43895969"/>
-      <w:bookmarkStart w:id="4" w:name="_Toc44420847"/>
+      <w:bookmarkStart w:id="4" w:name="_Toc43895969"/>
+      <w:bookmarkStart w:id="5" w:name="_Toc44420847"/>
       <w:r>
         <w:t>KHẢO SÁT HIỆN TRẠNG VÀ XÁC ĐỊNH YÊU CẦU</w:t>
       </w:r>
       <w:bookmarkEnd w:id="0"/>
-      <w:bookmarkEnd w:id="3"/>
       <w:bookmarkEnd w:id="4"/>
+      <w:bookmarkEnd w:id="5"/>
     </w:p>
     <w:p/>
     <w:p/>
@@ -3076,13 +3081,13 @@
         </w:numPr>
         <w:outlineLvl w:val="1"/>
       </w:pPr>
-      <w:bookmarkStart w:id="5" w:name="_Toc43895970"/>
-      <w:bookmarkStart w:id="6" w:name="_Toc44420848"/>
+      <w:bookmarkStart w:id="6" w:name="_Toc43895970"/>
+      <w:bookmarkStart w:id="7" w:name="_Toc44420848"/>
       <w:r>
         <w:t>Khảo sát hiện trạng</w:t>
       </w:r>
-      <w:bookmarkEnd w:id="5"/>
       <w:bookmarkEnd w:id="6"/>
+      <w:bookmarkEnd w:id="7"/>
     </w:p>
     <w:p>
       <w:pPr>
@@ -3180,13 +3185,13 @@
         </w:numPr>
         <w:outlineLvl w:val="1"/>
       </w:pPr>
-      <w:bookmarkStart w:id="7" w:name="_Toc43895971"/>
-      <w:bookmarkStart w:id="8" w:name="_Toc44420849"/>
+      <w:bookmarkStart w:id="8" w:name="_Toc43895971"/>
+      <w:bookmarkStart w:id="9" w:name="_Toc44420849"/>
       <w:r>
         <w:t>Mô tả bài toán</w:t>
       </w:r>
-      <w:bookmarkEnd w:id="7"/>
       <w:bookmarkEnd w:id="8"/>
+      <w:bookmarkEnd w:id="9"/>
     </w:p>
     <w:p>
       <w:pPr>
@@ -3241,13 +3246,13 @@
         </w:numPr>
         <w:outlineLvl w:val="1"/>
       </w:pPr>
-      <w:bookmarkStart w:id="9" w:name="_Toc43895972"/>
-      <w:bookmarkStart w:id="10" w:name="_Toc44420850"/>
+      <w:bookmarkStart w:id="10" w:name="_Toc43895972"/>
+      <w:bookmarkStart w:id="11" w:name="_Toc44420850"/>
       <w:r>
         <w:t>Các yêu cầu/chức năng chính của bài toán</w:t>
       </w:r>
-      <w:bookmarkEnd w:id="9"/>
       <w:bookmarkEnd w:id="10"/>
+      <w:bookmarkEnd w:id="11"/>
     </w:p>
     <w:p>
       <w:pPr>
@@ -3296,8 +3301,8 @@
       <w:pPr>
         <w:pStyle w:val="cp1"/>
       </w:pPr>
-      <w:bookmarkStart w:id="11" w:name="_Toc43895973"/>
-      <w:bookmarkStart w:id="12" w:name="_Toc44420851"/>
+      <w:bookmarkStart w:id="12" w:name="_Toc43895973"/>
+      <w:bookmarkStart w:id="13" w:name="_Toc44420851"/>
       <w:r>
         <w:lastRenderedPageBreak/>
         <w:t>CHƯƠNG</w:t>
@@ -3305,20 +3310,20 @@
       <w:r>
         <w:t xml:space="preserve"> 2</w:t>
       </w:r>
-      <w:bookmarkEnd w:id="11"/>
       <w:bookmarkEnd w:id="12"/>
+      <w:bookmarkEnd w:id="13"/>
     </w:p>
     <w:p>
       <w:pPr>
         <w:pStyle w:val="cp1"/>
       </w:pPr>
-      <w:bookmarkStart w:id="13" w:name="_Toc43895974"/>
-      <w:bookmarkStart w:id="14" w:name="_Toc44420852"/>
+      <w:bookmarkStart w:id="14" w:name="_Toc43895974"/>
+      <w:bookmarkStart w:id="15" w:name="_Toc44420852"/>
       <w:r>
         <w:t>PHÂN TÍCH HỆ THỐNG</w:t>
       </w:r>
-      <w:bookmarkEnd w:id="13"/>
       <w:bookmarkEnd w:id="14"/>
+      <w:bookmarkEnd w:id="15"/>
     </w:p>
     <w:p>
       <w:pPr>
@@ -3431,8 +3436,8 @@
         </w:numPr>
         <w:outlineLvl w:val="1"/>
       </w:pPr>
-      <w:bookmarkStart w:id="15" w:name="_Toc43895975"/>
-      <w:bookmarkStart w:id="16" w:name="_Toc44420853"/>
+      <w:bookmarkStart w:id="16" w:name="_Toc43895975"/>
+      <w:bookmarkStart w:id="17" w:name="_Toc44420853"/>
       <w:r>
         <w:t>Xác định ranh giới của hệ thống</w:t>
       </w:r>
@@ -3445,8 +3450,8 @@
       <w:r>
         <w:t>tác nhân</w:t>
       </w:r>
-      <w:bookmarkEnd w:id="15"/>
       <w:bookmarkEnd w:id="16"/>
+      <w:bookmarkEnd w:id="17"/>
     </w:p>
     <w:p>
       <w:pPr>
@@ -3505,8 +3510,8 @@
         </w:numPr>
         <w:outlineLvl w:val="1"/>
       </w:pPr>
-      <w:bookmarkStart w:id="17" w:name="_Toc43895976"/>
-      <w:bookmarkStart w:id="18" w:name="_Toc44420854"/>
+      <w:bookmarkStart w:id="18" w:name="_Toc43895976"/>
+      <w:bookmarkStart w:id="19" w:name="_Toc44420854"/>
       <w:r>
         <w:rPr>
           <w:noProof/>
@@ -3576,8 +3581,8 @@
       <w:r>
         <w:t xml:space="preserve"> năng</w:t>
       </w:r>
-      <w:bookmarkEnd w:id="17"/>
       <w:bookmarkEnd w:id="18"/>
+      <w:bookmarkEnd w:id="19"/>
     </w:p>
     <w:p>
       <w:pPr>
@@ -3593,14 +3598,14 @@
         </w:numPr>
         <w:outlineLvl w:val="1"/>
       </w:pPr>
-      <w:bookmarkStart w:id="19" w:name="_Toc43895977"/>
-      <w:bookmarkStart w:id="20" w:name="_Toc44420855"/>
+      <w:bookmarkStart w:id="20" w:name="_Toc43895977"/>
+      <w:bookmarkStart w:id="21" w:name="_Toc44420855"/>
       <w:r>
         <w:lastRenderedPageBreak/>
         <w:t>Đặc tả Use Case</w:t>
       </w:r>
-      <w:bookmarkEnd w:id="19"/>
       <w:bookmarkEnd w:id="20"/>
+      <w:bookmarkEnd w:id="21"/>
     </w:p>
     <w:p>
       <w:pPr>
@@ -3611,13 +3616,13 @@
         </w:numPr>
         <w:outlineLvl w:val="2"/>
       </w:pPr>
-      <w:bookmarkStart w:id="21" w:name="_Toc43895978"/>
-      <w:bookmarkStart w:id="22" w:name="_Toc44420856"/>
+      <w:bookmarkStart w:id="22" w:name="_Toc43895978"/>
+      <w:bookmarkStart w:id="23" w:name="_Toc44420856"/>
       <w:r>
         <w:t>Đăng nhập</w:t>
       </w:r>
-      <w:bookmarkEnd w:id="21"/>
       <w:bookmarkEnd w:id="22"/>
+      <w:bookmarkEnd w:id="23"/>
     </w:p>
     <w:tbl>
       <w:tblPr>
@@ -4183,15 +4188,15 @@
         </w:numPr>
         <w:outlineLvl w:val="2"/>
       </w:pPr>
-      <w:bookmarkStart w:id="23" w:name="_Toc43895980"/>
-      <w:bookmarkStart w:id="24" w:name="_Toc44420858"/>
-      <w:bookmarkStart w:id="25" w:name="_Toc43895979"/>
-      <w:bookmarkStart w:id="26" w:name="_Toc44420857"/>
+      <w:bookmarkStart w:id="24" w:name="_Toc43895979"/>
+      <w:bookmarkStart w:id="25" w:name="_Toc44420857"/>
+      <w:bookmarkStart w:id="26" w:name="_Toc43895980"/>
+      <w:bookmarkStart w:id="27" w:name="_Toc44420858"/>
       <w:r>
         <w:t>Xem thông tin phòng</w:t>
       </w:r>
+      <w:bookmarkEnd w:id="24"/>
       <w:bookmarkEnd w:id="25"/>
-      <w:bookmarkEnd w:id="26"/>
     </w:p>
     <w:tbl>
       <w:tblPr>
@@ -4773,8 +4778,8 @@
       <w:r>
         <w:t>Đăng kí trọ</w:t>
       </w:r>
-      <w:bookmarkEnd w:id="23"/>
-      <w:bookmarkEnd w:id="24"/>
+      <w:bookmarkEnd w:id="26"/>
+      <w:bookmarkEnd w:id="27"/>
     </w:p>
     <w:tbl>
       <w:tblPr>
@@ -5326,16 +5331,16 @@
         </w:numPr>
         <w:outlineLvl w:val="2"/>
       </w:pPr>
-      <w:bookmarkStart w:id="27" w:name="_Toc43895981"/>
-      <w:bookmarkStart w:id="28" w:name="_Toc44420859"/>
+      <w:bookmarkStart w:id="28" w:name="_Toc43895981"/>
+      <w:bookmarkStart w:id="29" w:name="_Toc44420859"/>
       <w:r>
         <w:t>Tạo hóa đơn</w:t>
       </w:r>
       <w:r>
         <w:t>/Thu tiền hàng tháng</w:t>
       </w:r>
-      <w:bookmarkEnd w:id="27"/>
       <w:bookmarkEnd w:id="28"/>
+      <w:bookmarkEnd w:id="29"/>
     </w:p>
     <w:tbl>
       <w:tblPr>
@@ -5926,13 +5931,13 @@
         </w:numPr>
         <w:outlineLvl w:val="2"/>
       </w:pPr>
-      <w:bookmarkStart w:id="29" w:name="_Toc43895982"/>
-      <w:bookmarkStart w:id="30" w:name="_Toc44420860"/>
+      <w:bookmarkStart w:id="30" w:name="_Toc43895982"/>
+      <w:bookmarkStart w:id="31" w:name="_Toc44420860"/>
       <w:r>
         <w:t>Trả phòng</w:t>
       </w:r>
-      <w:bookmarkEnd w:id="29"/>
       <w:bookmarkEnd w:id="30"/>
+      <w:bookmarkEnd w:id="31"/>
     </w:p>
     <w:tbl>
       <w:tblPr>
@@ -6358,8 +6363,6 @@
               </w:rPr>
               <w:t>Quay lại trang  chủ</w:t>
             </w:r>
-            <w:bookmarkStart w:id="31" w:name="_GoBack"/>
-            <w:bookmarkEnd w:id="31"/>
           </w:p>
         </w:tc>
       </w:tr>
@@ -8096,13 +8099,19 @@
       <w:pPr>
         <w:ind w:left="360"/>
         <w:jc w:val="center"/>
+      </w:pPr>
+      <w:r>
+        <w:t>URL, ngày giờ truy cập</w:t>
+      </w:r>
+    </w:p>
+    <w:p>
+      <w:pPr>
+        <w:ind w:left="357"/>
+        <w:jc w:val="center"/>
         <w:rPr>
           <w:b/>
         </w:rPr>
       </w:pPr>
-      <w:r>
-        <w:t>URL, ngày giờ truy cập</w:t>
-      </w:r>
       <w:r>
         <w:rPr>
           <w:b/>
@@ -8305,7 +8314,7 @@
           <w:rPr>
             <w:noProof/>
           </w:rPr>
-          <w:t>7</w:t>
+          <w:t>15</w:t>
         </w:r>
         <w:r>
           <w:rPr>
@@ -9536,7 +9545,7 @@
       <w:lvlText w:val="-"/>
       <w:lvlJc w:val="left"/>
       <w:pPr>
-        <w:ind w:left="720" w:hanging="360"/>
+        <w:ind w:left="644" w:hanging="360"/>
       </w:pPr>
       <w:rPr>
         <w:rFonts w:ascii="Times New Roman" w:eastAsia="Times New Roman" w:hAnsi="Times New Roman" w:cs="Times New Roman" w:hint="default"/>
@@ -9549,7 +9558,7 @@
       <w:lvlText w:val="o"/>
       <w:lvlJc w:val="left"/>
       <w:pPr>
-        <w:ind w:left="1440" w:hanging="360"/>
+        <w:ind w:left="1364" w:hanging="360"/>
       </w:pPr>
       <w:rPr>
         <w:rFonts w:ascii="Courier New" w:hAnsi="Courier New" w:cs="Courier New" w:hint="default"/>
@@ -9561,7 +9570,7 @@
       <w:lvlText w:val=""/>
       <w:lvlJc w:val="left"/>
       <w:pPr>
-        <w:ind w:left="2160" w:hanging="360"/>
+        <w:ind w:left="2084" w:hanging="360"/>
       </w:pPr>
       <w:rPr>
         <w:rFonts w:ascii="Wingdings" w:hAnsi="Wingdings" w:hint="default"/>
@@ -9573,7 +9582,7 @@
       <w:lvlText w:val=""/>
       <w:lvlJc w:val="left"/>
       <w:pPr>
-        <w:ind w:left="2880" w:hanging="360"/>
+        <w:ind w:left="2804" w:hanging="360"/>
       </w:pPr>
       <w:rPr>
         <w:rFonts w:ascii="Symbol" w:hAnsi="Symbol" w:hint="default"/>
@@ -9585,7 +9594,7 @@
       <w:lvlText w:val="o"/>
       <w:lvlJc w:val="left"/>
       <w:pPr>
-        <w:ind w:left="3600" w:hanging="360"/>
+        <w:ind w:left="3524" w:hanging="360"/>
       </w:pPr>
       <w:rPr>
         <w:rFonts w:ascii="Courier New" w:hAnsi="Courier New" w:cs="Courier New" w:hint="default"/>
@@ -9597,7 +9606,7 @@
       <w:lvlText w:val=""/>
       <w:lvlJc w:val="left"/>
       <w:pPr>
-        <w:ind w:left="4320" w:hanging="360"/>
+        <w:ind w:left="4244" w:hanging="360"/>
       </w:pPr>
       <w:rPr>
         <w:rFonts w:ascii="Wingdings" w:hAnsi="Wingdings" w:hint="default"/>
@@ -9609,7 +9618,7 @@
       <w:lvlText w:val=""/>
       <w:lvlJc w:val="left"/>
       <w:pPr>
-        <w:ind w:left="5040" w:hanging="360"/>
+        <w:ind w:left="4964" w:hanging="360"/>
       </w:pPr>
       <w:rPr>
         <w:rFonts w:ascii="Symbol" w:hAnsi="Symbol" w:hint="default"/>
@@ -9621,7 +9630,7 @@
       <w:lvlText w:val="o"/>
       <w:lvlJc w:val="left"/>
       <w:pPr>
-        <w:ind w:left="5760" w:hanging="360"/>
+        <w:ind w:left="5684" w:hanging="360"/>
       </w:pPr>
       <w:rPr>
         <w:rFonts w:ascii="Courier New" w:hAnsi="Courier New" w:cs="Courier New" w:hint="default"/>
@@ -9633,7 +9642,7 @@
       <w:lvlText w:val=""/>
       <w:lvlJc w:val="left"/>
       <w:pPr>
-        <w:ind w:left="6480" w:hanging="360"/>
+        <w:ind w:left="6404" w:hanging="360"/>
       </w:pPr>
       <w:rPr>
         <w:rFonts w:ascii="Wingdings" w:hAnsi="Wingdings" w:hint="default"/>
@@ -14182,7 +14191,7 @@
 </file>
 
 <file path=customXml/itemProps1.xml><?xml version="1.0" encoding="utf-8"?>
-<ds:datastoreItem xmlns:ds="http://schemas.openxmlformats.org/officeDocument/2006/customXml" ds:itemID="{B17984D5-C039-4CCA-9C73-270CC81724DC}">
+<ds:datastoreItem xmlns:ds="http://schemas.openxmlformats.org/officeDocument/2006/customXml" ds:itemID="{2989D610-BE26-44FA-A77A-0783EBDA8C1C}">
   <ds:schemaRefs>
     <ds:schemaRef ds:uri="http://schemas.openxmlformats.org/officeDocument/2006/bibliography"/>
   </ds:schemaRefs>

</xml_diff>

<commit_message>
Báo cáo đồ án 22/07/2020
</commit_message>
<xml_diff>
--- a/Báo cáo đồ án.docx
+++ b/Báo cáo đồ án.docx
@@ -123,47 +123,6 @@
           </mc:Fallback>
         </mc:AlternateContent>
       </w:r>
-    </w:p>
-    <w:p>
-      <w:pPr>
-        <w:jc w:val="center"/>
-        <w:rPr>
-          <w:noProof/>
-        </w:rPr>
-      </w:pPr>
-    </w:p>
-    <w:p>
-      <w:pPr>
-        <w:jc w:val="center"/>
-        <w:rPr>
-          <w:sz w:val="28"/>
-        </w:rPr>
-      </w:pPr>
-      <w:r>
-        <w:rPr>
-          <w:sz w:val="28"/>
-        </w:rPr>
-        <w:t>TRƯỜNG ĐẠI HỌC THỦ DẦU MỘT</w:t>
-      </w:r>
-    </w:p>
-    <w:p>
-      <w:pPr>
-        <w:jc w:val="center"/>
-        <w:rPr>
-          <w:sz w:val="28"/>
-        </w:rPr>
-      </w:pPr>
-      <w:r>
-        <w:rPr>
-          <w:sz w:val="28"/>
-        </w:rPr>
-        <w:t>KHOA KỸ THUẬT CÔNG NGHỆ</w:t>
-      </w:r>
-    </w:p>
-    <w:p>
-      <w:pPr>
-        <w:jc w:val="center"/>
-      </w:pPr>
       <w:r>
         <w:rPr>
           <w:noProof/>
@@ -506,11 +465,6 @@
           <w:sz w:val="28"/>
         </w:rPr>
         <w:tab/>
-      </w:r>
-      <w:r>
-        <w:rPr>
-          <w:sz w:val="28"/>
-        </w:rPr>
         <w:t xml:space="preserve">NGUYỄN ĐỨC LONG </w:t>
       </w:r>
       <w:r>
@@ -595,6 +549,46 @@
     <w:p/>
     <w:p>
       <w:pPr>
+        <w:rPr>
+          <w:rStyle w:val="Emphasis"/>
+        </w:rPr>
+      </w:pPr>
+    </w:p>
+    <w:p>
+      <w:pPr>
+        <w:jc w:val="center"/>
+        <w:rPr>
+          <w:rStyle w:val="Emphasis"/>
+        </w:rPr>
+      </w:pPr>
+    </w:p>
+    <w:p>
+      <w:pPr>
+        <w:jc w:val="center"/>
+        <w:rPr>
+          <w:rStyle w:val="Emphasis"/>
+        </w:rPr>
+      </w:pPr>
+    </w:p>
+    <w:p>
+      <w:pPr>
+        <w:jc w:val="center"/>
+        <w:rPr>
+          <w:rStyle w:val="Emphasis"/>
+        </w:rPr>
+      </w:pPr>
+    </w:p>
+    <w:p>
+      <w:pPr>
+        <w:jc w:val="center"/>
+        <w:rPr>
+          <w:rStyle w:val="Emphasis"/>
+        </w:rPr>
+      </w:pPr>
+    </w:p>
+    <w:p>
+      <w:pPr>
+        <w:jc w:val="center"/>
         <w:rPr>
           <w:rStyle w:val="Emphasis"/>
         </w:rPr>
@@ -663,8 +657,6 @@
         </w:rPr>
         <w:t>0</w:t>
       </w:r>
-      <w:bookmarkStart w:id="0" w:name="_GoBack"/>
-      <w:bookmarkEnd w:id="0"/>
     </w:p>
     <w:p>
       <w:pPr>
@@ -691,6 +683,14 @@
     </w:p>
     <w:sdt>
       <w:sdtPr>
+        <w:rPr>
+          <w:rFonts w:ascii="Times New Roman" w:hAnsi="Times New Roman"/>
+          <w:b w:val="0"/>
+          <w:bCs w:val="0"/>
+          <w:color w:val="auto"/>
+          <w:sz w:val="24"/>
+          <w:szCs w:val="24"/>
+        </w:rPr>
         <w:id w:val="-203719758"/>
         <w:docPartObj>
           <w:docPartGallery w:val="Table of Contents"/>
@@ -699,11 +699,7 @@
       </w:sdtPr>
       <w:sdtEndPr>
         <w:rPr>
-          <w:rFonts w:ascii="Times New Roman" w:hAnsi="Times New Roman"/>
           <w:noProof/>
-          <w:color w:val="auto"/>
-          <w:sz w:val="24"/>
-          <w:szCs w:val="24"/>
         </w:rPr>
       </w:sdtEndPr>
       <w:sdtContent>
@@ -753,7 +749,7 @@
             </w:rPr>
             <w:fldChar w:fldCharType="separate"/>
           </w:r>
-          <w:hyperlink w:anchor="_Toc46269479" w:history="1">
+          <w:hyperlink w:anchor="_Toc46270461" w:history="1">
             <w:r>
               <w:rPr>
                 <w:rStyle w:val="Hyperlink"/>
@@ -780,7 +776,7 @@
                 <w:noProof/>
                 <w:webHidden/>
               </w:rPr>
-              <w:instrText xml:space="preserve"> PAGEREF _Toc46269479 \h </w:instrText>
+              <w:instrText xml:space="preserve"> PAGEREF _Toc46270461 \h </w:instrText>
             </w:r>
             <w:r>
               <w:rPr>
@@ -824,7 +820,7 @@
               <w:szCs w:val="22"/>
             </w:rPr>
           </w:pPr>
-          <w:hyperlink w:anchor="_Toc46269480" w:history="1">
+          <w:hyperlink w:anchor="_Toc46270462" w:history="1">
             <w:r>
               <w:rPr>
                 <w:rStyle w:val="Hyperlink"/>
@@ -851,7 +847,7 @@
                 <w:noProof/>
                 <w:webHidden/>
               </w:rPr>
-              <w:instrText xml:space="preserve"> PAGEREF _Toc46269480 \h </w:instrText>
+              <w:instrText xml:space="preserve"> PAGEREF _Toc46270462 \h </w:instrText>
             </w:r>
             <w:r>
               <w:rPr>
@@ -871,7 +867,7 @@
                 <w:noProof/>
                 <w:webHidden/>
               </w:rPr>
-              <w:t>3</w:t>
+              <w:t>2</w:t>
             </w:r>
             <w:r>
               <w:rPr>
@@ -895,7 +891,7 @@
               <w:szCs w:val="22"/>
             </w:rPr>
           </w:pPr>
-          <w:hyperlink w:anchor="_Toc46269481" w:history="1">
+          <w:hyperlink w:anchor="_Toc46270463" w:history="1">
             <w:r>
               <w:rPr>
                 <w:rStyle w:val="Hyperlink"/>
@@ -922,7 +918,7 @@
                 <w:noProof/>
                 <w:webHidden/>
               </w:rPr>
-              <w:instrText xml:space="preserve"> PAGEREF _Toc46269481 \h </w:instrText>
+              <w:instrText xml:space="preserve"> PAGEREF _Toc46270463 \h </w:instrText>
             </w:r>
             <w:r>
               <w:rPr>
@@ -942,7 +938,7 @@
                 <w:noProof/>
                 <w:webHidden/>
               </w:rPr>
-              <w:t>3</w:t>
+              <w:t>2</w:t>
             </w:r>
             <w:r>
               <w:rPr>
@@ -967,7 +963,7 @@
               <w:szCs w:val="22"/>
             </w:rPr>
           </w:pPr>
-          <w:hyperlink w:anchor="_Toc46269482" w:history="1">
+          <w:hyperlink w:anchor="_Toc46270464" w:history="1">
             <w:r>
               <w:rPr>
                 <w:rStyle w:val="Hyperlink"/>
@@ -1010,7 +1006,7 @@
                 <w:noProof/>
                 <w:webHidden/>
               </w:rPr>
-              <w:instrText xml:space="preserve"> PAGEREF _Toc46269482 \h </w:instrText>
+              <w:instrText xml:space="preserve"> PAGEREF _Toc46270464 \h </w:instrText>
             </w:r>
             <w:r>
               <w:rPr>
@@ -1030,7 +1026,7 @@
                 <w:noProof/>
                 <w:webHidden/>
               </w:rPr>
-              <w:t>3</w:t>
+              <w:t>2</w:t>
             </w:r>
             <w:r>
               <w:rPr>
@@ -1055,7 +1051,7 @@
               <w:szCs w:val="22"/>
             </w:rPr>
           </w:pPr>
-          <w:hyperlink w:anchor="_Toc46269483" w:history="1">
+          <w:hyperlink w:anchor="_Toc46270465" w:history="1">
             <w:r>
               <w:rPr>
                 <w:rStyle w:val="Hyperlink"/>
@@ -1098,7 +1094,7 @@
                 <w:noProof/>
                 <w:webHidden/>
               </w:rPr>
-              <w:instrText xml:space="preserve"> PAGEREF _Toc46269483 \h </w:instrText>
+              <w:instrText xml:space="preserve"> PAGEREF _Toc46270465 \h </w:instrText>
             </w:r>
             <w:r>
               <w:rPr>
@@ -1118,7 +1114,7 @@
                 <w:noProof/>
                 <w:webHidden/>
               </w:rPr>
-              <w:t>3</w:t>
+              <w:t>2</w:t>
             </w:r>
             <w:r>
               <w:rPr>
@@ -1143,7 +1139,7 @@
               <w:szCs w:val="22"/>
             </w:rPr>
           </w:pPr>
-          <w:hyperlink w:anchor="_Toc46269484" w:history="1">
+          <w:hyperlink w:anchor="_Toc46270466" w:history="1">
             <w:r>
               <w:rPr>
                 <w:rStyle w:val="Hyperlink"/>
@@ -1186,7 +1182,7 @@
                 <w:noProof/>
                 <w:webHidden/>
               </w:rPr>
-              <w:instrText xml:space="preserve"> PAGEREF _Toc46269484 \h </w:instrText>
+              <w:instrText xml:space="preserve"> PAGEREF _Toc46270466 \h </w:instrText>
             </w:r>
             <w:r>
               <w:rPr>
@@ -1206,7 +1202,7 @@
                 <w:noProof/>
                 <w:webHidden/>
               </w:rPr>
-              <w:t>3</w:t>
+              <w:t>2</w:t>
             </w:r>
             <w:r>
               <w:rPr>
@@ -1230,7 +1226,7 @@
               <w:szCs w:val="22"/>
             </w:rPr>
           </w:pPr>
-          <w:hyperlink w:anchor="_Toc46269485" w:history="1">
+          <w:hyperlink w:anchor="_Toc46270467" w:history="1">
             <w:r>
               <w:rPr>
                 <w:rStyle w:val="Hyperlink"/>
@@ -1257,7 +1253,7 @@
                 <w:noProof/>
                 <w:webHidden/>
               </w:rPr>
-              <w:instrText xml:space="preserve"> PAGEREF _Toc46269485 \h </w:instrText>
+              <w:instrText xml:space="preserve"> PAGEREF _Toc46270467 \h </w:instrText>
             </w:r>
             <w:r>
               <w:rPr>
@@ -1277,7 +1273,7 @@
                 <w:noProof/>
                 <w:webHidden/>
               </w:rPr>
-              <w:t>4</w:t>
+              <w:t>3</w:t>
             </w:r>
             <w:r>
               <w:rPr>
@@ -1301,7 +1297,7 @@
               <w:szCs w:val="22"/>
             </w:rPr>
           </w:pPr>
-          <w:hyperlink w:anchor="_Toc46269486" w:history="1">
+          <w:hyperlink w:anchor="_Toc46270468" w:history="1">
             <w:r>
               <w:rPr>
                 <w:rStyle w:val="Hyperlink"/>
@@ -1328,7 +1324,7 @@
                 <w:noProof/>
                 <w:webHidden/>
               </w:rPr>
-              <w:instrText xml:space="preserve"> PAGEREF _Toc46269486 \h </w:instrText>
+              <w:instrText xml:space="preserve"> PAGEREF _Toc46270468 \h </w:instrText>
             </w:r>
             <w:r>
               <w:rPr>
@@ -1348,7 +1344,7 @@
                 <w:noProof/>
                 <w:webHidden/>
               </w:rPr>
-              <w:t>4</w:t>
+              <w:t>3</w:t>
             </w:r>
             <w:r>
               <w:rPr>
@@ -1373,7 +1369,7 @@
               <w:szCs w:val="22"/>
             </w:rPr>
           </w:pPr>
-          <w:hyperlink w:anchor="_Toc46269487" w:history="1">
+          <w:hyperlink w:anchor="_Toc46270469" w:history="1">
             <w:r>
               <w:rPr>
                 <w:rStyle w:val="Hyperlink"/>
@@ -1416,7 +1412,7 @@
                 <w:noProof/>
                 <w:webHidden/>
               </w:rPr>
-              <w:instrText xml:space="preserve"> PAGEREF _Toc46269487 \h </w:instrText>
+              <w:instrText xml:space="preserve"> PAGEREF _Toc46270469 \h </w:instrText>
             </w:r>
             <w:r>
               <w:rPr>
@@ -1436,7 +1432,7 @@
                 <w:noProof/>
                 <w:webHidden/>
               </w:rPr>
-              <w:t>4</w:t>
+              <w:t>3</w:t>
             </w:r>
             <w:r>
               <w:rPr>
@@ -1461,7 +1457,7 @@
               <w:szCs w:val="22"/>
             </w:rPr>
           </w:pPr>
-          <w:hyperlink w:anchor="_Toc46269488" w:history="1">
+          <w:hyperlink w:anchor="_Toc46270470" w:history="1">
             <w:r>
               <w:rPr>
                 <w:rStyle w:val="Hyperlink"/>
@@ -1504,7 +1500,7 @@
                 <w:noProof/>
                 <w:webHidden/>
               </w:rPr>
-              <w:instrText xml:space="preserve"> PAGEREF _Toc46269488 \h </w:instrText>
+              <w:instrText xml:space="preserve"> PAGEREF _Toc46270470 \h </w:instrText>
             </w:r>
             <w:r>
               <w:rPr>
@@ -1524,7 +1520,7 @@
                 <w:noProof/>
                 <w:webHidden/>
               </w:rPr>
-              <w:t>4</w:t>
+              <w:t>3</w:t>
             </w:r>
             <w:r>
               <w:rPr>
@@ -1549,7 +1545,7 @@
               <w:szCs w:val="22"/>
             </w:rPr>
           </w:pPr>
-          <w:hyperlink w:anchor="_Toc46269489" w:history="1">
+          <w:hyperlink w:anchor="_Toc46270471" w:history="1">
             <w:r>
               <w:rPr>
                 <w:rStyle w:val="Hyperlink"/>
@@ -1592,7 +1588,7 @@
                 <w:noProof/>
                 <w:webHidden/>
               </w:rPr>
-              <w:instrText xml:space="preserve"> PAGEREF _Toc46269489 \h </w:instrText>
+              <w:instrText xml:space="preserve"> PAGEREF _Toc46270471 \h </w:instrText>
             </w:r>
             <w:r>
               <w:rPr>
@@ -1612,7 +1608,7 @@
                 <w:noProof/>
                 <w:webHidden/>
               </w:rPr>
-              <w:t>5</w:t>
+              <w:t>3</w:t>
             </w:r>
             <w:r>
               <w:rPr>
@@ -1637,7 +1633,7 @@
               <w:szCs w:val="22"/>
             </w:rPr>
           </w:pPr>
-          <w:hyperlink w:anchor="_Toc46269490" w:history="1">
+          <w:hyperlink w:anchor="_Toc46270472" w:history="1">
             <w:r>
               <w:rPr>
                 <w:rStyle w:val="Hyperlink"/>
@@ -1681,7 +1677,7 @@
                 <w:noProof/>
                 <w:webHidden/>
               </w:rPr>
-              <w:instrText xml:space="preserve"> PAGEREF _Toc46269490 \h </w:instrText>
+              <w:instrText xml:space="preserve"> PAGEREF _Toc46270472 \h </w:instrText>
             </w:r>
             <w:r>
               <w:rPr>
@@ -1701,7 +1697,7 @@
                 <w:noProof/>
                 <w:webHidden/>
               </w:rPr>
-              <w:t>5</w:t>
+              <w:t>4</w:t>
             </w:r>
             <w:r>
               <w:rPr>
@@ -1726,7 +1722,7 @@
               <w:szCs w:val="22"/>
             </w:rPr>
           </w:pPr>
-          <w:hyperlink w:anchor="_Toc46269491" w:history="1">
+          <w:hyperlink w:anchor="_Toc46270473" w:history="1">
             <w:r>
               <w:rPr>
                 <w:rStyle w:val="Hyperlink"/>
@@ -1770,7 +1766,7 @@
                 <w:noProof/>
                 <w:webHidden/>
               </w:rPr>
-              <w:instrText xml:space="preserve"> PAGEREF _Toc46269491 \h </w:instrText>
+              <w:instrText xml:space="preserve"> PAGEREF _Toc46270473 \h </w:instrText>
             </w:r>
             <w:r>
               <w:rPr>
@@ -1790,7 +1786,7 @@
                 <w:noProof/>
                 <w:webHidden/>
               </w:rPr>
-              <w:t>5</w:t>
+              <w:t>4</w:t>
             </w:r>
             <w:r>
               <w:rPr>
@@ -1815,7 +1811,7 @@
               <w:szCs w:val="22"/>
             </w:rPr>
           </w:pPr>
-          <w:hyperlink w:anchor="_Toc46269492" w:history="1">
+          <w:hyperlink w:anchor="_Toc46270474" w:history="1">
             <w:r>
               <w:rPr>
                 <w:rStyle w:val="Hyperlink"/>
@@ -1859,7 +1855,7 @@
                 <w:noProof/>
                 <w:webHidden/>
               </w:rPr>
-              <w:instrText xml:space="preserve"> PAGEREF _Toc46269492 \h </w:instrText>
+              <w:instrText xml:space="preserve"> PAGEREF _Toc46270474 \h </w:instrText>
             </w:r>
             <w:r>
               <w:rPr>
@@ -1879,7 +1875,7 @@
                 <w:noProof/>
                 <w:webHidden/>
               </w:rPr>
-              <w:t>6</w:t>
+              <w:t>4</w:t>
             </w:r>
             <w:r>
               <w:rPr>
@@ -1904,7 +1900,7 @@
               <w:szCs w:val="22"/>
             </w:rPr>
           </w:pPr>
-          <w:hyperlink w:anchor="_Toc46269493" w:history="1">
+          <w:hyperlink w:anchor="_Toc46270475" w:history="1">
             <w:r>
               <w:rPr>
                 <w:rStyle w:val="Hyperlink"/>
@@ -1948,7 +1944,7 @@
                 <w:noProof/>
                 <w:webHidden/>
               </w:rPr>
-              <w:instrText xml:space="preserve"> PAGEREF _Toc46269493 \h </w:instrText>
+              <w:instrText xml:space="preserve"> PAGEREF _Toc46270475 \h </w:instrText>
             </w:r>
             <w:r>
               <w:rPr>
@@ -1968,7 +1964,7 @@
                 <w:noProof/>
                 <w:webHidden/>
               </w:rPr>
-              <w:t>6</w:t>
+              <w:t>5</w:t>
             </w:r>
             <w:r>
               <w:rPr>
@@ -1993,7 +1989,7 @@
               <w:szCs w:val="22"/>
             </w:rPr>
           </w:pPr>
-          <w:hyperlink w:anchor="_Toc46269494" w:history="1">
+          <w:hyperlink w:anchor="_Toc46270476" w:history="1">
             <w:r>
               <w:rPr>
                 <w:rStyle w:val="Hyperlink"/>
@@ -2037,7 +2033,7 @@
                 <w:noProof/>
                 <w:webHidden/>
               </w:rPr>
-              <w:instrText xml:space="preserve"> PAGEREF _Toc46269494 \h </w:instrText>
+              <w:instrText xml:space="preserve"> PAGEREF _Toc46270476 \h </w:instrText>
             </w:r>
             <w:r>
               <w:rPr>
@@ -2057,7 +2053,7 @@
                 <w:noProof/>
                 <w:webHidden/>
               </w:rPr>
-              <w:t>7</w:t>
+              <w:t>6</w:t>
             </w:r>
             <w:r>
               <w:rPr>
@@ -2082,7 +2078,7 @@
               <w:szCs w:val="22"/>
             </w:rPr>
           </w:pPr>
-          <w:hyperlink w:anchor="_Toc46269495" w:history="1">
+          <w:hyperlink w:anchor="_Toc46270477" w:history="1">
             <w:r>
               <w:rPr>
                 <w:rStyle w:val="Hyperlink"/>
@@ -2125,7 +2121,7 @@
                 <w:noProof/>
                 <w:webHidden/>
               </w:rPr>
-              <w:instrText xml:space="preserve"> PAGEREF _Toc46269495 \h </w:instrText>
+              <w:instrText xml:space="preserve"> PAGEREF _Toc46270477 \h </w:instrText>
             </w:r>
             <w:r>
               <w:rPr>
@@ -2145,7 +2141,7 @@
                 <w:noProof/>
                 <w:webHidden/>
               </w:rPr>
-              <w:t>7</w:t>
+              <w:t>6</w:t>
             </w:r>
             <w:r>
               <w:rPr>
@@ -2170,7 +2166,7 @@
               <w:szCs w:val="22"/>
             </w:rPr>
           </w:pPr>
-          <w:hyperlink w:anchor="_Toc46269496" w:history="1">
+          <w:hyperlink w:anchor="_Toc46270478" w:history="1">
             <w:r>
               <w:rPr>
                 <w:rStyle w:val="Hyperlink"/>
@@ -2214,7 +2210,7 @@
                 <w:noProof/>
                 <w:webHidden/>
               </w:rPr>
-              <w:instrText xml:space="preserve"> PAGEREF _Toc46269496 \h </w:instrText>
+              <w:instrText xml:space="preserve"> PAGEREF _Toc46270478 \h </w:instrText>
             </w:r>
             <w:r>
               <w:rPr>
@@ -2234,7 +2230,7 @@
                 <w:noProof/>
                 <w:webHidden/>
               </w:rPr>
-              <w:t>8</w:t>
+              <w:t>7</w:t>
             </w:r>
             <w:r>
               <w:rPr>
@@ -2259,7 +2255,7 @@
               <w:szCs w:val="22"/>
             </w:rPr>
           </w:pPr>
-          <w:hyperlink w:anchor="_Toc46269497" w:history="1">
+          <w:hyperlink w:anchor="_Toc46270479" w:history="1">
             <w:r>
               <w:rPr>
                 <w:rStyle w:val="Hyperlink"/>
@@ -2303,7 +2299,7 @@
                 <w:noProof/>
                 <w:webHidden/>
               </w:rPr>
-              <w:instrText xml:space="preserve"> PAGEREF _Toc46269497 \h </w:instrText>
+              <w:instrText xml:space="preserve"> PAGEREF _Toc46270479 \h </w:instrText>
             </w:r>
             <w:r>
               <w:rPr>
@@ -2323,7 +2319,7 @@
                 <w:noProof/>
                 <w:webHidden/>
               </w:rPr>
-              <w:t>8</w:t>
+              <w:t>7</w:t>
             </w:r>
             <w:r>
               <w:rPr>
@@ -2348,7 +2344,7 @@
               <w:szCs w:val="22"/>
             </w:rPr>
           </w:pPr>
-          <w:hyperlink w:anchor="_Toc46269498" w:history="1">
+          <w:hyperlink w:anchor="_Toc46270480" w:history="1">
             <w:r>
               <w:rPr>
                 <w:rStyle w:val="Hyperlink"/>
@@ -2392,7 +2388,7 @@
                 <w:noProof/>
                 <w:webHidden/>
               </w:rPr>
-              <w:instrText xml:space="preserve"> PAGEREF _Toc46269498 \h </w:instrText>
+              <w:instrText xml:space="preserve"> PAGEREF _Toc46270480 \h </w:instrText>
             </w:r>
             <w:r>
               <w:rPr>
@@ -2412,7 +2408,7 @@
                 <w:noProof/>
                 <w:webHidden/>
               </w:rPr>
-              <w:t>9</w:t>
+              <w:t>8</w:t>
             </w:r>
             <w:r>
               <w:rPr>
@@ -2437,7 +2433,7 @@
               <w:szCs w:val="22"/>
             </w:rPr>
           </w:pPr>
-          <w:hyperlink w:anchor="_Toc46269499" w:history="1">
+          <w:hyperlink w:anchor="_Toc46270481" w:history="1">
             <w:r>
               <w:rPr>
                 <w:rStyle w:val="Hyperlink"/>
@@ -2481,7 +2477,7 @@
                 <w:noProof/>
                 <w:webHidden/>
               </w:rPr>
-              <w:instrText xml:space="preserve"> PAGEREF _Toc46269499 \h </w:instrText>
+              <w:instrText xml:space="preserve"> PAGEREF _Toc46270481 \h </w:instrText>
             </w:r>
             <w:r>
               <w:rPr>
@@ -2501,7 +2497,7 @@
                 <w:noProof/>
                 <w:webHidden/>
               </w:rPr>
-              <w:t>9</w:t>
+              <w:t>8</w:t>
             </w:r>
             <w:r>
               <w:rPr>
@@ -2526,7 +2522,7 @@
               <w:szCs w:val="22"/>
             </w:rPr>
           </w:pPr>
-          <w:hyperlink w:anchor="_Toc46269500" w:history="1">
+          <w:hyperlink w:anchor="_Toc46270482" w:history="1">
             <w:r>
               <w:rPr>
                 <w:rStyle w:val="Hyperlink"/>
@@ -2570,7 +2566,7 @@
                 <w:noProof/>
                 <w:webHidden/>
               </w:rPr>
-              <w:instrText xml:space="preserve"> PAGEREF _Toc46269500 \h </w:instrText>
+              <w:instrText xml:space="preserve"> PAGEREF _Toc46270482 \h </w:instrText>
             </w:r>
             <w:r>
               <w:rPr>
@@ -2590,7 +2586,7 @@
                 <w:noProof/>
                 <w:webHidden/>
               </w:rPr>
-              <w:t>10</w:t>
+              <w:t>9</w:t>
             </w:r>
             <w:r>
               <w:rPr>
@@ -2614,7 +2610,7 @@
               <w:szCs w:val="22"/>
             </w:rPr>
           </w:pPr>
-          <w:hyperlink w:anchor="_Toc46269501" w:history="1">
+          <w:hyperlink w:anchor="_Toc46270483" w:history="1">
             <w:r>
               <w:rPr>
                 <w:rStyle w:val="Hyperlink"/>
@@ -2641,7 +2637,7 @@
                 <w:noProof/>
                 <w:webHidden/>
               </w:rPr>
-              <w:instrText xml:space="preserve"> PAGEREF _Toc46269501 \h </w:instrText>
+              <w:instrText xml:space="preserve"> PAGEREF _Toc46270483 \h </w:instrText>
             </w:r>
             <w:r>
               <w:rPr>
@@ -2661,7 +2657,7 @@
                 <w:noProof/>
                 <w:webHidden/>
               </w:rPr>
-              <w:t>11</w:t>
+              <w:t>10</w:t>
             </w:r>
             <w:r>
               <w:rPr>
@@ -2685,7 +2681,7 @@
               <w:szCs w:val="22"/>
             </w:rPr>
           </w:pPr>
-          <w:hyperlink w:anchor="_Toc46269502" w:history="1">
+          <w:hyperlink w:anchor="_Toc46270484" w:history="1">
             <w:r>
               <w:rPr>
                 <w:rStyle w:val="Hyperlink"/>
@@ -2712,7 +2708,7 @@
                 <w:noProof/>
                 <w:webHidden/>
               </w:rPr>
-              <w:instrText xml:space="preserve"> PAGEREF _Toc46269502 \h </w:instrText>
+              <w:instrText xml:space="preserve"> PAGEREF _Toc46270484 \h </w:instrText>
             </w:r>
             <w:r>
               <w:rPr>
@@ -2732,7 +2728,7 @@
                 <w:noProof/>
                 <w:webHidden/>
               </w:rPr>
-              <w:t>11</w:t>
+              <w:t>10</w:t>
             </w:r>
             <w:r>
               <w:rPr>
@@ -2757,7 +2753,7 @@
               <w:szCs w:val="22"/>
             </w:rPr>
           </w:pPr>
-          <w:hyperlink w:anchor="_Toc46269503" w:history="1">
+          <w:hyperlink w:anchor="_Toc46270485" w:history="1">
             <w:r>
               <w:rPr>
                 <w:rStyle w:val="Hyperlink"/>
@@ -2800,7 +2796,7 @@
                 <w:noProof/>
                 <w:webHidden/>
               </w:rPr>
-              <w:instrText xml:space="preserve"> PAGEREF _Toc46269503 \h </w:instrText>
+              <w:instrText xml:space="preserve"> PAGEREF _Toc46270485 \h </w:instrText>
             </w:r>
             <w:r>
               <w:rPr>
@@ -2820,7 +2816,7 @@
                 <w:noProof/>
                 <w:webHidden/>
               </w:rPr>
-              <w:t>11</w:t>
+              <w:t>10</w:t>
             </w:r>
             <w:r>
               <w:rPr>
@@ -2845,7 +2841,7 @@
               <w:szCs w:val="22"/>
             </w:rPr>
           </w:pPr>
-          <w:hyperlink w:anchor="_Toc46269504" w:history="1">
+          <w:hyperlink w:anchor="_Toc46270486" w:history="1">
             <w:r>
               <w:rPr>
                 <w:rStyle w:val="Hyperlink"/>
@@ -2888,7 +2884,7 @@
                 <w:noProof/>
                 <w:webHidden/>
               </w:rPr>
-              <w:instrText xml:space="preserve"> PAGEREF _Toc46269504 \h </w:instrText>
+              <w:instrText xml:space="preserve"> PAGEREF _Toc46270486 \h </w:instrText>
             </w:r>
             <w:r>
               <w:rPr>
@@ -2908,7 +2904,7 @@
                 <w:noProof/>
                 <w:webHidden/>
               </w:rPr>
-              <w:t>14</w:t>
+              <w:t>13</w:t>
             </w:r>
             <w:r>
               <w:rPr>
@@ -2933,7 +2929,7 @@
               <w:szCs w:val="22"/>
             </w:rPr>
           </w:pPr>
-          <w:hyperlink w:anchor="_Toc46269505" w:history="1">
+          <w:hyperlink w:anchor="_Toc46270487" w:history="1">
             <w:r>
               <w:rPr>
                 <w:rStyle w:val="Hyperlink"/>
@@ -2976,7 +2972,7 @@
                 <w:noProof/>
                 <w:webHidden/>
               </w:rPr>
-              <w:instrText xml:space="preserve"> PAGEREF _Toc46269505 \h </w:instrText>
+              <w:instrText xml:space="preserve"> PAGEREF _Toc46270487 \h </w:instrText>
             </w:r>
             <w:r>
               <w:rPr>
@@ -2996,7 +2992,7 @@
                 <w:noProof/>
                 <w:webHidden/>
               </w:rPr>
-              <w:t>14</w:t>
+              <w:t>13</w:t>
             </w:r>
             <w:r>
               <w:rPr>
@@ -3021,7 +3017,7 @@
               <w:szCs w:val="22"/>
             </w:rPr>
           </w:pPr>
-          <w:hyperlink w:anchor="_Toc46269506" w:history="1">
+          <w:hyperlink w:anchor="_Toc46270488" w:history="1">
             <w:r>
               <w:rPr>
                 <w:rStyle w:val="Hyperlink"/>
@@ -3065,7 +3061,7 @@
                 <w:noProof/>
                 <w:webHidden/>
               </w:rPr>
-              <w:instrText xml:space="preserve"> PAGEREF _Toc46269506 \h </w:instrText>
+              <w:instrText xml:space="preserve"> PAGEREF _Toc46270488 \h </w:instrText>
             </w:r>
             <w:r>
               <w:rPr>
@@ -3085,7 +3081,7 @@
                 <w:noProof/>
                 <w:webHidden/>
               </w:rPr>
-              <w:t>14</w:t>
+              <w:t>13</w:t>
             </w:r>
             <w:r>
               <w:rPr>
@@ -3110,7 +3106,7 @@
               <w:szCs w:val="22"/>
             </w:rPr>
           </w:pPr>
-          <w:hyperlink w:anchor="_Toc46269507" w:history="1">
+          <w:hyperlink w:anchor="_Toc46270489" w:history="1">
             <w:r>
               <w:rPr>
                 <w:rStyle w:val="Hyperlink"/>
@@ -3154,7 +3150,7 @@
                 <w:noProof/>
                 <w:webHidden/>
               </w:rPr>
-              <w:instrText xml:space="preserve"> PAGEREF _Toc46269507 \h </w:instrText>
+              <w:instrText xml:space="preserve"> PAGEREF _Toc46270489 \h </w:instrText>
             </w:r>
             <w:r>
               <w:rPr>
@@ -3174,7 +3170,7 @@
                 <w:noProof/>
                 <w:webHidden/>
               </w:rPr>
-              <w:t>16</w:t>
+              <w:t>15</w:t>
             </w:r>
             <w:r>
               <w:rPr>
@@ -3199,7 +3195,7 @@
               <w:szCs w:val="22"/>
             </w:rPr>
           </w:pPr>
-          <w:hyperlink w:anchor="_Toc46269508" w:history="1">
+          <w:hyperlink w:anchor="_Toc46270490" w:history="1">
             <w:r>
               <w:rPr>
                 <w:rStyle w:val="Hyperlink"/>
@@ -3243,7 +3239,7 @@
                 <w:noProof/>
                 <w:webHidden/>
               </w:rPr>
-              <w:instrText xml:space="preserve"> PAGEREF _Toc46269508 \h </w:instrText>
+              <w:instrText xml:space="preserve"> PAGEREF _Toc46270490 \h </w:instrText>
             </w:r>
             <w:r>
               <w:rPr>
@@ -3263,7 +3259,7 @@
                 <w:noProof/>
                 <w:webHidden/>
               </w:rPr>
-              <w:t>17</w:t>
+              <w:t>16</w:t>
             </w:r>
             <w:r>
               <w:rPr>
@@ -3288,7 +3284,7 @@
               <w:szCs w:val="22"/>
             </w:rPr>
           </w:pPr>
-          <w:hyperlink w:anchor="_Toc46269509" w:history="1">
+          <w:hyperlink w:anchor="_Toc46270491" w:history="1">
             <w:r>
               <w:rPr>
                 <w:rStyle w:val="Hyperlink"/>
@@ -3332,7 +3328,7 @@
                 <w:noProof/>
                 <w:webHidden/>
               </w:rPr>
-              <w:instrText xml:space="preserve"> PAGEREF _Toc46269509 \h </w:instrText>
+              <w:instrText xml:space="preserve"> PAGEREF _Toc46270491 \h </w:instrText>
             </w:r>
             <w:r>
               <w:rPr>
@@ -3352,7 +3348,7 @@
                 <w:noProof/>
                 <w:webHidden/>
               </w:rPr>
-              <w:t>20</w:t>
+              <w:t>19</w:t>
             </w:r>
             <w:r>
               <w:rPr>
@@ -3377,7 +3373,7 @@
               <w:szCs w:val="22"/>
             </w:rPr>
           </w:pPr>
-          <w:hyperlink w:anchor="_Toc46269510" w:history="1">
+          <w:hyperlink w:anchor="_Toc46270492" w:history="1">
             <w:r>
               <w:rPr>
                 <w:rStyle w:val="Hyperlink"/>
@@ -3421,7 +3417,7 @@
                 <w:noProof/>
                 <w:webHidden/>
               </w:rPr>
-              <w:instrText xml:space="preserve"> PAGEREF _Toc46269510 \h </w:instrText>
+              <w:instrText xml:space="preserve"> PAGEREF _Toc46270492 \h </w:instrText>
             </w:r>
             <w:r>
               <w:rPr>
@@ -3441,7 +3437,7 @@
                 <w:noProof/>
                 <w:webHidden/>
               </w:rPr>
-              <w:t>21</w:t>
+              <w:t>20</w:t>
             </w:r>
             <w:r>
               <w:rPr>
@@ -3465,7 +3461,7 @@
               <w:szCs w:val="22"/>
             </w:rPr>
           </w:pPr>
-          <w:hyperlink w:anchor="_Toc46269511" w:history="1">
+          <w:hyperlink w:anchor="_Toc46270493" w:history="1">
             <w:r>
               <w:rPr>
                 <w:rStyle w:val="Hyperlink"/>
@@ -3492,7 +3488,7 @@
                 <w:noProof/>
                 <w:webHidden/>
               </w:rPr>
-              <w:instrText xml:space="preserve"> PAGEREF _Toc46269511 \h </w:instrText>
+              <w:instrText xml:space="preserve"> PAGEREF _Toc46270493 \h </w:instrText>
             </w:r>
             <w:r>
               <w:rPr>
@@ -3512,7 +3508,7 @@
                 <w:noProof/>
                 <w:webHidden/>
               </w:rPr>
-              <w:t>23</w:t>
+              <w:t>22</w:t>
             </w:r>
             <w:r>
               <w:rPr>
@@ -3536,7 +3532,7 @@
               <w:szCs w:val="22"/>
             </w:rPr>
           </w:pPr>
-          <w:hyperlink w:anchor="_Toc46269512" w:history="1">
+          <w:hyperlink w:anchor="_Toc46270494" w:history="1">
             <w:r>
               <w:rPr>
                 <w:rStyle w:val="Hyperlink"/>
@@ -3563,7 +3559,7 @@
                 <w:noProof/>
                 <w:webHidden/>
               </w:rPr>
-              <w:instrText xml:space="preserve"> PAGEREF _Toc46269512 \h </w:instrText>
+              <w:instrText xml:space="preserve"> PAGEREF _Toc46270494 \h </w:instrText>
             </w:r>
             <w:r>
               <w:rPr>
@@ -3583,7 +3579,7 @@
                 <w:noProof/>
                 <w:webHidden/>
               </w:rPr>
-              <w:t>24</w:t>
+              <w:t>23</w:t>
             </w:r>
             <w:r>
               <w:rPr>
@@ -3645,22 +3641,24 @@
           <w:docGrid w:linePitch="360"/>
         </w:sectPr>
       </w:pPr>
+      <w:bookmarkStart w:id="0" w:name="_GoBack"/>
+      <w:bookmarkEnd w:id="0"/>
       <w:r>
         <w:br w:type="page"/>
       </w:r>
-      <w:bookmarkStart w:id="1" w:name="_Toc465323986"/>
-      <w:bookmarkStart w:id="2" w:name="_Toc46267997"/>
+      <w:bookmarkStart w:id="1" w:name="_Toc46267997"/>
+      <w:bookmarkStart w:id="2" w:name="_Toc465323986"/>
     </w:p>
     <w:p>
       <w:pPr>
         <w:pStyle w:val="cp1"/>
       </w:pPr>
-      <w:bookmarkStart w:id="3" w:name="_Toc46269479"/>
+      <w:bookmarkStart w:id="3" w:name="_Toc46270461"/>
       <w:r>
         <w:lastRenderedPageBreak/>
         <w:t>LỜI MỞ ĐẦU</w:t>
       </w:r>
-      <w:bookmarkEnd w:id="2"/>
+      <w:bookmarkEnd w:id="1"/>
       <w:bookmarkEnd w:id="3"/>
     </w:p>
     <w:p>
@@ -3676,33 +3674,40 @@
       <w:pPr>
         <w:pStyle w:val="ListParagraph"/>
         <w:spacing w:line="480" w:lineRule="auto"/>
+        <w:ind w:firstLine="698"/>
         <w:jc w:val="both"/>
-      </w:pPr>
-      <w:r>
-        <w:rPr>
-          <w:szCs w:val="28"/>
+        <w:rPr>
+          <w:sz w:val="26"/>
+          <w:szCs w:val="26"/>
+        </w:rPr>
+      </w:pPr>
+      <w:r>
+        <w:rPr>
+          <w:sz w:val="26"/>
+          <w:szCs w:val="26"/>
         </w:rPr>
         <w:t>Hiện nay với việc công nghệ thông tin phát triển, việc ứng dụng một phần mềm để quản lý dữ liệu trở nên dễ dàng hơn. Với lý do đó, việc ứng dụng phân tích và thiết kế hệ thống thông tin trong quản lý nhà trọ trở nên cần thiết. Trong thời gian này, sắp bước vào năm học mới nhu cầu thuê trọ của sinh viên ngày càng tăng, không chỉ sinh viên mà khách vãng lai đến thuê cũng không ít, nên việc quản lý thông tin bằng thủ công dường như là quá sức với chủ nhà. Nên nhóm em làm ra ứng dụng này nhằm giúp người sử dụng dễ dàng truy cập, xem xét và quản lý khách trọ</w:t>
       </w:r>
       <w:r>
         <w:rPr>
-          <w:szCs w:val="28"/>
-        </w:rPr>
-        <w:t>. Với việc áp dụng các kiến thức đã học trên lớp, chúng em s</w:t>
-      </w:r>
-      <w:r>
-        <w:t>ử dụng phân tích và thiết kế hệ thống thông tin để xây dựng phần mềm quản lí nhà trọ</w:t>
-      </w:r>
-      <w:r>
-        <w:t xml:space="preserve">. Với sự hướng dẫn tận tình của cô </w:t>
+          <w:sz w:val="26"/>
+          <w:szCs w:val="26"/>
+        </w:rPr>
+        <w:t xml:space="preserve">. Với việc áp dụng các kiến thức đã học trên lớp, chúng em sử dụng phân tích và thiết kế hệ thống thông tin để xây dựng phần mềm quản lí nhà trọ. Với sự hướng dẫn tận tình của cô </w:t>
       </w:r>
       <w:r>
         <w:rPr>
           <w:b/>
+          <w:sz w:val="26"/>
+          <w:szCs w:val="26"/>
         </w:rPr>
         <w:t>Ths Nguyễn Thị Thủy</w:t>
       </w:r>
       <w:r>
+        <w:rPr>
+          <w:sz w:val="26"/>
+          <w:szCs w:val="26"/>
+        </w:rPr>
         <w:t xml:space="preserve"> chúng em đã hoàn thành sản phẩm này. Tuy đã học hỏi, tìm hiểu và được cô hướng dẫn tận tình để hoàn thành nhưng chắc chắn không gặp phải những thiếu sót. Chúng em rất mong nhận được sự thông cảm và góp ý của cô. </w:t>
       </w:r>
     </w:p>
@@ -3714,22 +3719,132 @@
         </w:tabs>
         <w:spacing w:line="480" w:lineRule="auto"/>
         <w:jc w:val="both"/>
-      </w:pPr>
-      <w:r>
+        <w:rPr>
+          <w:sz w:val="26"/>
+          <w:szCs w:val="26"/>
+        </w:rPr>
+      </w:pPr>
+      <w:r>
+        <w:rPr>
+          <w:sz w:val="26"/>
+          <w:szCs w:val="26"/>
+        </w:rPr>
         <w:tab/>
         <w:t xml:space="preserve">Qua đây chúng em xin bày tỏ lòng biết ơn đến các thầy cô bộ môn trong khoa CNTT – Trường Đại Học Thủ Dầu Một, đặc biệt là cô </w:t>
       </w:r>
       <w:r>
         <w:rPr>
           <w:b/>
+          <w:sz w:val="26"/>
+          <w:szCs w:val="26"/>
         </w:rPr>
         <w:t>Ths Nguyễn Thị Thủy</w:t>
       </w:r>
       <w:r>
+        <w:rPr>
+          <w:sz w:val="26"/>
+          <w:szCs w:val="26"/>
+        </w:rPr>
         <w:t>,</w:t>
       </w:r>
       <w:r>
+        <w:rPr>
+          <w:sz w:val="26"/>
+          <w:szCs w:val="26"/>
+        </w:rPr>
         <w:t xml:space="preserve"> người đã trực tiếp hướng dẫn, góp ý và sửa lỗi giúp chúng em hoàn thành sản phẩm này. Chúng em xin chân thành cám ơn.</w:t>
+      </w:r>
+    </w:p>
+    <w:p>
+      <w:pPr>
+        <w:pStyle w:val="ListParagraph"/>
+        <w:tabs>
+          <w:tab w:val="left" w:pos="1418"/>
+        </w:tabs>
+        <w:spacing w:line="480" w:lineRule="auto"/>
+        <w:ind w:right="425" w:firstLine="3249"/>
+        <w:jc w:val="center"/>
+        <w:rPr>
+          <w:sz w:val="26"/>
+          <w:szCs w:val="26"/>
+        </w:rPr>
+      </w:pPr>
+      <w:r>
+        <w:rPr>
+          <w:sz w:val="26"/>
+          <w:szCs w:val="26"/>
+        </w:rPr>
+        <w:t>Thủ Dầu Một, ngày 22 tháng 7 năm 2020</w:t>
+      </w:r>
+    </w:p>
+    <w:p>
+      <w:pPr>
+        <w:pStyle w:val="ListParagraph"/>
+        <w:tabs>
+          <w:tab w:val="left" w:pos="1418"/>
+        </w:tabs>
+        <w:spacing w:line="480" w:lineRule="auto"/>
+        <w:ind w:right="425" w:firstLine="3249"/>
+        <w:jc w:val="center"/>
+        <w:rPr>
+          <w:sz w:val="26"/>
+          <w:szCs w:val="26"/>
+        </w:rPr>
+      </w:pPr>
+      <w:r>
+        <w:rPr>
+          <w:sz w:val="26"/>
+          <w:szCs w:val="26"/>
+        </w:rPr>
+        <w:t>Sinh viên thực hiện</w:t>
+      </w:r>
+    </w:p>
+    <w:p>
+      <w:pPr>
+        <w:pStyle w:val="ListParagraph"/>
+        <w:tabs>
+          <w:tab w:val="left" w:pos="1418"/>
+        </w:tabs>
+        <w:spacing w:line="480" w:lineRule="auto"/>
+        <w:ind w:right="425" w:firstLine="3249"/>
+        <w:jc w:val="center"/>
+        <w:rPr>
+          <w:b/>
+          <w:sz w:val="26"/>
+          <w:szCs w:val="26"/>
+        </w:rPr>
+      </w:pPr>
+      <w:r>
+        <w:rPr>
+          <w:b/>
+          <w:sz w:val="26"/>
+          <w:szCs w:val="26"/>
+        </w:rPr>
+        <w:t>Hoàng Kim Tuyến</w:t>
+      </w:r>
+    </w:p>
+    <w:p>
+      <w:pPr>
+        <w:pStyle w:val="ListParagraph"/>
+        <w:tabs>
+          <w:tab w:val="left" w:pos="1418"/>
+        </w:tabs>
+        <w:spacing w:line="480" w:lineRule="auto"/>
+        <w:ind w:right="425" w:firstLine="3249"/>
+        <w:jc w:val="center"/>
+        <w:rPr>
+          <w:b/>
+          <w:sz w:val="26"/>
+          <w:szCs w:val="26"/>
+        </w:rPr>
+      </w:pPr>
+      <w:r>
+        <w:rPr>
+          <w:b/>
+          <w:sz w:val="26"/>
+          <w:szCs w:val="26"/>
+        </w:rPr>
+        <w:t>Nguyễn Đức Long</w:t>
       </w:r>
     </w:p>
     <w:p>
@@ -3740,10 +3855,12 @@
         </w:tabs>
         <w:ind w:right="425" w:firstLine="3249"/>
         <w:jc w:val="center"/>
-      </w:pPr>
-      <w:r>
-        <w:t>Thủ Dầu Một, ngày 22 tháng 7 năm 2020</w:t>
-      </w:r>
+        <w:rPr>
+          <w:b/>
+          <w:sz w:val="26"/>
+          <w:szCs w:val="26"/>
+        </w:rPr>
+      </w:pPr>
     </w:p>
     <w:p>
       <w:pPr>
@@ -3753,78 +3870,11 @@
         </w:tabs>
         <w:ind w:right="425" w:firstLine="3249"/>
         <w:jc w:val="center"/>
-      </w:pPr>
-      <w:r>
-        <w:t>Sinh viên thực hiện</w:t>
-      </w:r>
-    </w:p>
-    <w:p>
-      <w:pPr>
-        <w:pStyle w:val="ListParagraph"/>
-        <w:tabs>
-          <w:tab w:val="left" w:pos="1418"/>
-        </w:tabs>
-        <w:ind w:right="425" w:firstLine="3249"/>
-        <w:jc w:val="center"/>
-        <w:rPr>
-          <w:b/>
-        </w:rPr>
-      </w:pPr>
-      <w:r>
-        <w:rPr>
-          <w:b/>
-        </w:rPr>
-        <w:t>Hoàng Kim Tuyến</w:t>
-      </w:r>
-    </w:p>
-    <w:p>
-      <w:pPr>
-        <w:pStyle w:val="ListParagraph"/>
-        <w:tabs>
-          <w:tab w:val="left" w:pos="1418"/>
-        </w:tabs>
-        <w:ind w:right="425" w:firstLine="3249"/>
-        <w:jc w:val="center"/>
-        <w:rPr>
-          <w:szCs w:val="28"/>
-        </w:rPr>
-      </w:pPr>
-      <w:r>
-        <w:rPr>
-          <w:b/>
-        </w:rPr>
-        <w:t>Nguyễn Đức Long</w:t>
-      </w:r>
-    </w:p>
-    <w:p>
-      <w:pPr>
-        <w:pStyle w:val="ListParagraph"/>
-        <w:ind w:left="644"/>
-        <w:jc w:val="both"/>
-        <w:rPr>
-          <w:b/>
-          <w:sz w:val="34"/>
-        </w:rPr>
-      </w:pPr>
-    </w:p>
-    <w:p>
-      <w:pPr>
-        <w:pStyle w:val="ListParagraph"/>
-        <w:numPr>
-          <w:ilvl w:val="0"/>
-          <w:numId w:val="2"/>
-        </w:numPr>
-        <w:rPr>
-          <w:b/>
-          <w:sz w:val="34"/>
-        </w:rPr>
-      </w:pPr>
-      <w:r>
-        <w:rPr>
-          <w:b/>
-        </w:rPr>
-        <w:br w:type="page"/>
-      </w:r>
+        <w:rPr>
+          <w:sz w:val="26"/>
+          <w:szCs w:val="26"/>
+        </w:rPr>
+      </w:pPr>
     </w:p>
     <w:p>
       <w:pPr>
@@ -3832,7 +3882,7 @@
       </w:pPr>
       <w:bookmarkStart w:id="4" w:name="_Toc43895968"/>
       <w:bookmarkStart w:id="5" w:name="_Toc46267998"/>
-      <w:bookmarkStart w:id="6" w:name="_Toc46269480"/>
+      <w:bookmarkStart w:id="6" w:name="_Toc46270462"/>
       <w:r>
         <w:lastRenderedPageBreak/>
         <w:t>CHƯƠNG 1</w:t>
@@ -3847,11 +3897,11 @@
       </w:pPr>
       <w:bookmarkStart w:id="7" w:name="_Toc43895969"/>
       <w:bookmarkStart w:id="8" w:name="_Toc46267999"/>
-      <w:bookmarkStart w:id="9" w:name="_Toc46269481"/>
+      <w:bookmarkStart w:id="9" w:name="_Toc46270463"/>
       <w:r>
         <w:t>KHẢO SÁT HIỆN TRẠNG VÀ XÁC ĐỊNH YÊU CẦU</w:t>
       </w:r>
-      <w:bookmarkEnd w:id="1"/>
+      <w:bookmarkEnd w:id="2"/>
       <w:bookmarkEnd w:id="7"/>
       <w:bookmarkEnd w:id="8"/>
       <w:bookmarkEnd w:id="9"/>
@@ -3869,7 +3919,7 @@
       </w:pPr>
       <w:bookmarkStart w:id="10" w:name="_Toc43895970"/>
       <w:bookmarkStart w:id="11" w:name="_Toc46268000"/>
-      <w:bookmarkStart w:id="12" w:name="_Toc46269482"/>
+      <w:bookmarkStart w:id="12" w:name="_Toc46270464"/>
       <w:r>
         <w:t>Khảo sát hiện trạng</w:t>
       </w:r>
@@ -3885,11 +3935,23 @@
           <w:numId w:val="11"/>
         </w:numPr>
         <w:jc w:val="both"/>
-      </w:pPr>
-      <w:r>
+        <w:rPr>
+          <w:sz w:val="26"/>
+          <w:szCs w:val="26"/>
+        </w:rPr>
+      </w:pPr>
+      <w:r>
+        <w:rPr>
+          <w:sz w:val="26"/>
+          <w:szCs w:val="26"/>
+        </w:rPr>
         <w:t>Khi khách trọ đến thuê phòng, chủ trọ cho khách xem thông tin phòng trọ</w:t>
       </w:r>
       <w:r>
+        <w:rPr>
+          <w:sz w:val="26"/>
+          <w:szCs w:val="26"/>
+        </w:rPr>
         <w:t>(Tiền phòng, diện tích, dịch vụ, . . .)</w:t>
       </w:r>
     </w:p>
@@ -3901,8 +3963,16 @@
           <w:numId w:val="11"/>
         </w:numPr>
         <w:jc w:val="both"/>
-      </w:pPr>
-      <w:r>
+        <w:rPr>
+          <w:sz w:val="26"/>
+          <w:szCs w:val="26"/>
+        </w:rPr>
+      </w:pPr>
+      <w:r>
+        <w:rPr>
+          <w:sz w:val="26"/>
+          <w:szCs w:val="26"/>
+        </w:rPr>
         <w:t>Khi khách trọ đồng ý thuê phòng, chủ trọ sẽ yêu cầu thông tin của khách trọ gồm: Họ và tên, số CMND(căn cước, hộ chiếu, . . .), quê quán</w:t>
       </w:r>
     </w:p>
@@ -3914,8 +3984,16 @@
           <w:numId w:val="11"/>
         </w:numPr>
         <w:jc w:val="both"/>
-      </w:pPr>
-      <w:r>
+        <w:rPr>
+          <w:sz w:val="26"/>
+          <w:szCs w:val="26"/>
+        </w:rPr>
+      </w:pPr>
+      <w:r>
+        <w:rPr>
+          <w:sz w:val="26"/>
+          <w:szCs w:val="26"/>
+        </w:rPr>
         <w:t>Số lượng khách trọ đăng kí ở 1 phòng phải ít hơn số lượng tối đa</w:t>
       </w:r>
     </w:p>
@@ -3927,8 +4005,16 @@
           <w:numId w:val="11"/>
         </w:numPr>
         <w:jc w:val="both"/>
-      </w:pPr>
-      <w:r>
+        <w:rPr>
+          <w:sz w:val="26"/>
+          <w:szCs w:val="26"/>
+        </w:rPr>
+      </w:pPr>
+      <w:r>
+        <w:rPr>
+          <w:sz w:val="26"/>
+          <w:szCs w:val="26"/>
+        </w:rPr>
         <w:t>Khách trọ phải đặt cọc tiền trọ trước 3 tháng(Nếu dời đi trước 3 tháng thì không trả tiền cọc)</w:t>
       </w:r>
     </w:p>
@@ -3940,8 +4026,16 @@
           <w:numId w:val="11"/>
         </w:numPr>
         <w:jc w:val="both"/>
-      </w:pPr>
-      <w:r>
+        <w:rPr>
+          <w:sz w:val="26"/>
+          <w:szCs w:val="26"/>
+        </w:rPr>
+      </w:pPr>
+      <w:r>
+        <w:rPr>
+          <w:sz w:val="26"/>
+          <w:szCs w:val="26"/>
+        </w:rPr>
         <w:t>Ngày cuối tháng chủ trọ lập hóa đơn thanh toán tiền trọ gồm: tiền phòng, tiền dịch vụ(điện, nước, internet, . . .)</w:t>
       </w:r>
     </w:p>
@@ -3953,8 +4047,16 @@
           <w:numId w:val="11"/>
         </w:numPr>
         <w:jc w:val="both"/>
-      </w:pPr>
-      <w:r>
+        <w:rPr>
+          <w:sz w:val="26"/>
+          <w:szCs w:val="26"/>
+        </w:rPr>
+      </w:pPr>
+      <w:r>
+        <w:rPr>
+          <w:sz w:val="26"/>
+          <w:szCs w:val="26"/>
+        </w:rPr>
         <w:t>Khi khách trả phòng, chủ nhà trọ trả lại tiền đặt cọc(nếu có)</w:t>
       </w:r>
     </w:p>
@@ -3965,11 +4067,12 @@
           <w:ilvl w:val="0"/>
           <w:numId w:val="3"/>
         </w:numPr>
+        <w:jc w:val="both"/>
         <w:outlineLvl w:val="1"/>
       </w:pPr>
       <w:bookmarkStart w:id="13" w:name="_Toc43895971"/>
       <w:bookmarkStart w:id="14" w:name="_Toc46268001"/>
-      <w:bookmarkStart w:id="15" w:name="_Toc46269483"/>
+      <w:bookmarkStart w:id="15" w:name="_Toc46270465"/>
       <w:r>
         <w:t>Mô tả bài toán</w:t>
       </w:r>
@@ -3981,8 +4084,16 @@
       <w:pPr>
         <w:pStyle w:val="ListParagraph"/>
         <w:jc w:val="both"/>
-      </w:pPr>
-      <w:r>
+        <w:rPr>
+          <w:sz w:val="26"/>
+          <w:szCs w:val="26"/>
+        </w:rPr>
+      </w:pPr>
+      <w:r>
+        <w:rPr>
+          <w:sz w:val="26"/>
+          <w:szCs w:val="26"/>
+        </w:rPr>
         <w:t xml:space="preserve">Phần mềm phải có các chức năng giúp chủ nhà trọ quản lí thông tin khách trọ và phòng trọ. </w:t>
       </w:r>
     </w:p>
@@ -3994,8 +4105,16 @@
           <w:numId w:val="12"/>
         </w:numPr>
         <w:jc w:val="both"/>
-      </w:pPr>
-      <w:r>
+        <w:rPr>
+          <w:sz w:val="26"/>
+          <w:szCs w:val="26"/>
+        </w:rPr>
+      </w:pPr>
+      <w:r>
+        <w:rPr>
+          <w:sz w:val="26"/>
+          <w:szCs w:val="26"/>
+        </w:rPr>
         <w:t xml:space="preserve">Khi khách trọ đến thuê, chủ trọ phải ghi nhận lại thông tin khách trọ(Họ tên, số cmnd, số điện thoại, ngày đến, ngày đi . . .),  lưu vào hệ thống, kiểm tra tình trạng phòng trọ(còn trống hay không). </w:t>
       </w:r>
     </w:p>
@@ -4007,8 +4126,16 @@
           <w:numId w:val="12"/>
         </w:numPr>
         <w:jc w:val="both"/>
-      </w:pPr>
-      <w:r>
+        <w:rPr>
+          <w:sz w:val="26"/>
+          <w:szCs w:val="26"/>
+        </w:rPr>
+      </w:pPr>
+      <w:r>
+        <w:rPr>
+          <w:sz w:val="26"/>
+          <w:szCs w:val="26"/>
+        </w:rPr>
         <w:t>Mỗi tháng chủ trọ phải tạo hóa đơn thanh toán tiền trọ</w:t>
       </w:r>
     </w:p>
@@ -4020,8 +4147,16 @@
           <w:numId w:val="12"/>
         </w:numPr>
         <w:jc w:val="both"/>
-      </w:pPr>
-      <w:r>
+        <w:rPr>
+          <w:sz w:val="26"/>
+          <w:szCs w:val="26"/>
+        </w:rPr>
+      </w:pPr>
+      <w:r>
+        <w:rPr>
+          <w:sz w:val="26"/>
+          <w:szCs w:val="26"/>
+        </w:rPr>
         <w:t>Khi khách trọ trả phòng, chủ trọ xóa thông tin trong phòng trọ, đặt lại trạng thái phòng trọ.</w:t>
       </w:r>
     </w:p>
@@ -4032,11 +4167,12 @@
           <w:ilvl w:val="0"/>
           <w:numId w:val="3"/>
         </w:numPr>
+        <w:jc w:val="both"/>
         <w:outlineLvl w:val="1"/>
       </w:pPr>
       <w:bookmarkStart w:id="16" w:name="_Toc43895972"/>
       <w:bookmarkStart w:id="17" w:name="_Toc46268002"/>
-      <w:bookmarkStart w:id="18" w:name="_Toc46269484"/>
+      <w:bookmarkStart w:id="18" w:name="_Toc46270466"/>
       <w:r>
         <w:t>Các yêu cầu/chức năng chính của bài toán</w:t>
       </w:r>
@@ -4052,8 +4188,16 @@
           <w:numId w:val="14"/>
         </w:numPr>
         <w:jc w:val="both"/>
-      </w:pPr>
-      <w:r>
+        <w:rPr>
+          <w:sz w:val="26"/>
+          <w:szCs w:val="26"/>
+        </w:rPr>
+      </w:pPr>
+      <w:r>
+        <w:rPr>
+          <w:sz w:val="26"/>
+          <w:szCs w:val="26"/>
+        </w:rPr>
         <w:t>Lưu trữ thông tin khách trọ</w:t>
       </w:r>
     </w:p>
@@ -4065,8 +4209,16 @@
           <w:numId w:val="13"/>
         </w:numPr>
         <w:jc w:val="both"/>
-      </w:pPr>
-      <w:r>
+        <w:rPr>
+          <w:sz w:val="26"/>
+          <w:szCs w:val="26"/>
+        </w:rPr>
+      </w:pPr>
+      <w:r>
+        <w:rPr>
+          <w:sz w:val="26"/>
+          <w:szCs w:val="26"/>
+        </w:rPr>
         <w:t>Thêm, sửa, xóa thông tin phòng trọ, khách trọ</w:t>
       </w:r>
     </w:p>
@@ -4078,8 +4230,16 @@
           <w:numId w:val="13"/>
         </w:numPr>
         <w:jc w:val="both"/>
-      </w:pPr>
-      <w:r>
+        <w:rPr>
+          <w:sz w:val="26"/>
+          <w:szCs w:val="26"/>
+        </w:rPr>
+      </w:pPr>
+      <w:r>
+        <w:rPr>
+          <w:sz w:val="26"/>
+          <w:szCs w:val="26"/>
+        </w:rPr>
         <w:t>Lập hóa đơn, tính tiền trọ mỗi tháng</w:t>
       </w:r>
     </w:p>
@@ -4095,7 +4255,7 @@
       </w:pPr>
       <w:bookmarkStart w:id="19" w:name="_Toc43895973"/>
       <w:bookmarkStart w:id="20" w:name="_Toc46268003"/>
-      <w:bookmarkStart w:id="21" w:name="_Toc46269485"/>
+      <w:bookmarkStart w:id="21" w:name="_Toc46270467"/>
       <w:r>
         <w:lastRenderedPageBreak/>
         <w:t>CHƯƠNG</w:t>
@@ -4113,7 +4273,7 @@
       </w:pPr>
       <w:bookmarkStart w:id="22" w:name="_Toc43895974"/>
       <w:bookmarkStart w:id="23" w:name="_Toc46268004"/>
-      <w:bookmarkStart w:id="24" w:name="_Toc46269486"/>
+      <w:bookmarkStart w:id="24" w:name="_Toc46270468"/>
       <w:r>
         <w:t>PHÂN TÍCH HỆ THỐNG</w:t>
       </w:r>
@@ -4129,8 +4289,16 @@
           <w:numId w:val="7"/>
         </w:numPr>
         <w:jc w:val="both"/>
-      </w:pPr>
-      <w:r>
+        <w:rPr>
+          <w:sz w:val="26"/>
+          <w:szCs w:val="26"/>
+        </w:rPr>
+      </w:pPr>
+      <w:r>
+        <w:rPr>
+          <w:sz w:val="26"/>
+          <w:szCs w:val="26"/>
+        </w:rPr>
         <w:t>Xác định ranh giới của hệ thống, các tác nhân tham gia vào hệ thống và chức năng của mỗi tác nhân</w:t>
       </w:r>
     </w:p>
@@ -4141,14 +4309,25 @@
           <w:ilvl w:val="0"/>
           <w:numId w:val="7"/>
         </w:numPr>
+        <w:jc w:val="both"/>
+        <w:rPr>
+          <w:sz w:val="26"/>
+          <w:szCs w:val="26"/>
+        </w:rPr>
       </w:pPr>
       <w:r>
         <w:rPr>
           <w:b/>
+          <w:sz w:val="26"/>
+          <w:szCs w:val="26"/>
         </w:rPr>
         <w:t>Sơ đồ chức năng</w:t>
       </w:r>
       <w:r>
+        <w:rPr>
+          <w:sz w:val="26"/>
+          <w:szCs w:val="26"/>
+        </w:rPr>
         <w:t xml:space="preserve"> (Use case Diagram)</w:t>
       </w:r>
     </w:p>
@@ -4159,14 +4338,25 @@
           <w:ilvl w:val="0"/>
           <w:numId w:val="7"/>
         </w:numPr>
+        <w:jc w:val="both"/>
+        <w:rPr>
+          <w:sz w:val="26"/>
+          <w:szCs w:val="26"/>
+        </w:rPr>
       </w:pPr>
       <w:r>
         <w:rPr>
           <w:b/>
+          <w:sz w:val="26"/>
+          <w:szCs w:val="26"/>
         </w:rPr>
         <w:t>Đặc tả</w:t>
       </w:r>
       <w:r>
+        <w:rPr>
+          <w:sz w:val="26"/>
+          <w:szCs w:val="26"/>
+        </w:rPr>
         <w:t xml:space="preserve"> cho một số chức năng (&gt;=5)</w:t>
       </w:r>
     </w:p>
@@ -4177,17 +4367,32 @@
           <w:ilvl w:val="0"/>
           <w:numId w:val="7"/>
         </w:numPr>
-      </w:pPr>
-      <w:r>
+        <w:jc w:val="both"/>
+        <w:rPr>
+          <w:sz w:val="26"/>
+          <w:szCs w:val="26"/>
+        </w:rPr>
+      </w:pPr>
+      <w:r>
+        <w:rPr>
+          <w:sz w:val="26"/>
+          <w:szCs w:val="26"/>
+        </w:rPr>
         <w:t xml:space="preserve">Vẽ </w:t>
       </w:r>
       <w:r>
         <w:rPr>
           <w:b/>
+          <w:sz w:val="26"/>
+          <w:szCs w:val="26"/>
         </w:rPr>
         <w:t>sơ đồ hoạt động</w:t>
       </w:r>
       <w:r>
+        <w:rPr>
+          <w:sz w:val="26"/>
+          <w:szCs w:val="26"/>
+        </w:rPr>
         <w:t xml:space="preserve"> cho một số chức năng (&gt;=5)</w:t>
       </w:r>
     </w:p>
@@ -4198,17 +4403,32 @@
           <w:ilvl w:val="0"/>
           <w:numId w:val="7"/>
         </w:numPr>
-      </w:pPr>
-      <w:r>
+        <w:jc w:val="both"/>
+        <w:rPr>
+          <w:sz w:val="26"/>
+          <w:szCs w:val="26"/>
+        </w:rPr>
+      </w:pPr>
+      <w:r>
+        <w:rPr>
+          <w:sz w:val="26"/>
+          <w:szCs w:val="26"/>
+        </w:rPr>
         <w:t xml:space="preserve">Vẽ </w:t>
       </w:r>
       <w:r>
         <w:rPr>
           <w:b/>
+          <w:sz w:val="26"/>
+          <w:szCs w:val="26"/>
         </w:rPr>
         <w:t>sơ đồ tuần tự</w:t>
       </w:r>
       <w:r>
+        <w:rPr>
+          <w:sz w:val="26"/>
+          <w:szCs w:val="26"/>
+        </w:rPr>
         <w:t xml:space="preserve"> cho một số chức năng (&gt;=5)</w:t>
       </w:r>
     </w:p>
@@ -4219,9 +4439,135 @@
           <w:ilvl w:val="0"/>
           <w:numId w:val="7"/>
         </w:numPr>
-      </w:pPr>
-      <w:r>
+        <w:jc w:val="both"/>
+        <w:rPr>
+          <w:sz w:val="26"/>
+          <w:szCs w:val="26"/>
+        </w:rPr>
+      </w:pPr>
+      <w:r>
+        <w:rPr>
+          <w:sz w:val="26"/>
+          <w:szCs w:val="26"/>
+        </w:rPr>
         <w:t xml:space="preserve">Vẽ sơ đồ lớp cho hệ thống </w:t>
+      </w:r>
+    </w:p>
+    <w:p>
+      <w:pPr>
+        <w:pStyle w:val="ListParagraph"/>
+        <w:numPr>
+          <w:ilvl w:val="0"/>
+          <w:numId w:val="8"/>
+        </w:numPr>
+        <w:jc w:val="both"/>
+        <w:outlineLvl w:val="1"/>
+      </w:pPr>
+      <w:bookmarkStart w:id="25" w:name="_Toc43895975"/>
+      <w:bookmarkStart w:id="26" w:name="_Toc46268005"/>
+      <w:bookmarkStart w:id="27" w:name="_Toc46270469"/>
+      <w:r>
+        <w:t>Xác định ranh giới của hệ thống</w:t>
+      </w:r>
+      <w:r>
+        <w:t xml:space="preserve"> và các</w:t>
+      </w:r>
+      <w:r>
+        <w:t xml:space="preserve"> </w:t>
+      </w:r>
+      <w:r>
+        <w:t>tác nhân</w:t>
+      </w:r>
+      <w:bookmarkEnd w:id="25"/>
+      <w:bookmarkEnd w:id="26"/>
+      <w:bookmarkEnd w:id="27"/>
+    </w:p>
+    <w:p>
+      <w:pPr>
+        <w:pStyle w:val="ListParagraph"/>
+        <w:numPr>
+          <w:ilvl w:val="0"/>
+          <w:numId w:val="9"/>
+        </w:numPr>
+        <w:jc w:val="both"/>
+        <w:rPr>
+          <w:sz w:val="26"/>
+          <w:szCs w:val="26"/>
+        </w:rPr>
+      </w:pPr>
+      <w:r>
+        <w:rPr>
+          <w:sz w:val="26"/>
+          <w:szCs w:val="26"/>
+        </w:rPr>
+        <w:t>Ranh giới hệ thống</w:t>
+      </w:r>
+    </w:p>
+    <w:p>
+      <w:pPr>
+        <w:pStyle w:val="ListParagraph"/>
+        <w:ind w:left="1440"/>
+        <w:jc w:val="both"/>
+        <w:rPr>
+          <w:sz w:val="26"/>
+          <w:szCs w:val="26"/>
+        </w:rPr>
+      </w:pPr>
+      <w:r>
+        <w:rPr>
+          <w:sz w:val="26"/>
+          <w:szCs w:val="26"/>
+        </w:rPr>
+        <w:t xml:space="preserve">Phân tích và thiết kế phần mềm </w:t>
+      </w:r>
+      <w:r>
+        <w:rPr>
+          <w:sz w:val="26"/>
+          <w:szCs w:val="26"/>
+        </w:rPr>
+        <w:t>quản lí nhà trọ, giúp chủ trọ quản lí thông tin phòng trọ, các thiết bị trong phòng, thông tin khách trọ, tạo lập hóa đơn thanh toán, trả phòng, . . .</w:t>
+      </w:r>
+    </w:p>
+    <w:p>
+      <w:pPr>
+        <w:pStyle w:val="ListParagraph"/>
+        <w:numPr>
+          <w:ilvl w:val="0"/>
+          <w:numId w:val="9"/>
+        </w:numPr>
+        <w:jc w:val="both"/>
+        <w:rPr>
+          <w:sz w:val="26"/>
+          <w:szCs w:val="26"/>
+        </w:rPr>
+      </w:pPr>
+      <w:r>
+        <w:rPr>
+          <w:sz w:val="26"/>
+          <w:szCs w:val="26"/>
+        </w:rPr>
+        <w:t>Các tác nhân tham gia vào hệ thống và chức năng của mỗi tác nhân</w:t>
+      </w:r>
+    </w:p>
+    <w:p>
+      <w:pPr>
+        <w:pStyle w:val="ListParagraph"/>
+        <w:numPr>
+          <w:ilvl w:val="0"/>
+          <w:numId w:val="10"/>
+        </w:numPr>
+        <w:jc w:val="both"/>
+        <w:rPr>
+          <w:sz w:val="26"/>
+          <w:szCs w:val="26"/>
+        </w:rPr>
+      </w:pPr>
+      <w:r>
+        <w:rPr>
+          <w:sz w:val="26"/>
+          <w:szCs w:val="26"/>
+        </w:rPr>
+        <w:t>Chủ trọ: quản lí thông tin phòng trọ, khách trọ</w:t>
       </w:r>
     </w:p>
     <w:p>
@@ -4233,89 +4579,9 @@
         </w:numPr>
         <w:outlineLvl w:val="1"/>
       </w:pPr>
-      <w:bookmarkStart w:id="25" w:name="_Toc43895975"/>
-      <w:bookmarkStart w:id="26" w:name="_Toc46268005"/>
-      <w:bookmarkStart w:id="27" w:name="_Toc46269487"/>
-      <w:r>
-        <w:t>Xác định ranh giới của hệ thống</w:t>
-      </w:r>
-      <w:r>
-        <w:t xml:space="preserve"> và các</w:t>
-      </w:r>
-      <w:r>
-        <w:t xml:space="preserve"> </w:t>
-      </w:r>
-      <w:r>
-        <w:t>tác nhân</w:t>
-      </w:r>
-      <w:bookmarkEnd w:id="25"/>
-      <w:bookmarkEnd w:id="26"/>
-      <w:bookmarkEnd w:id="27"/>
-    </w:p>
-    <w:p>
-      <w:pPr>
-        <w:pStyle w:val="ListParagraph"/>
-        <w:numPr>
-          <w:ilvl w:val="0"/>
-          <w:numId w:val="9"/>
-        </w:numPr>
-        <w:jc w:val="both"/>
-      </w:pPr>
-      <w:r>
-        <w:t>Ranh giới hệ thống</w:t>
-      </w:r>
-    </w:p>
-    <w:p>
-      <w:pPr>
-        <w:pStyle w:val="ListParagraph"/>
-        <w:ind w:left="1440"/>
-        <w:jc w:val="both"/>
-      </w:pPr>
-      <w:r>
-        <w:t xml:space="preserve">Phân tích và thiết kế phần mềm </w:t>
-      </w:r>
-      <w:r>
-        <w:t>quản lí nhà trọ, giúp chủ trọ quản lí thông tin phòng trọ, các thiết bị trong phòng, thông tin khách trọ, tạo lập hóa đơn thanh toán, trả phòng, . . .</w:t>
-      </w:r>
-    </w:p>
-    <w:p>
-      <w:pPr>
-        <w:pStyle w:val="ListParagraph"/>
-        <w:numPr>
-          <w:ilvl w:val="0"/>
-          <w:numId w:val="9"/>
-        </w:numPr>
-        <w:jc w:val="both"/>
-      </w:pPr>
-      <w:r>
-        <w:t>Các tác nhân tham gia vào hệ thống và chức năng của mỗi tác nhân</w:t>
-      </w:r>
-    </w:p>
-    <w:p>
-      <w:pPr>
-        <w:pStyle w:val="ListParagraph"/>
-        <w:numPr>
-          <w:ilvl w:val="0"/>
-          <w:numId w:val="10"/>
-        </w:numPr>
-        <w:jc w:val="both"/>
-      </w:pPr>
-      <w:r>
-        <w:t>Chủ trọ: quản lí thông tin phòng trọ, khách trọ</w:t>
-      </w:r>
-    </w:p>
-    <w:p>
-      <w:pPr>
-        <w:pStyle w:val="ListParagraph"/>
-        <w:numPr>
-          <w:ilvl w:val="0"/>
-          <w:numId w:val="8"/>
-        </w:numPr>
-        <w:outlineLvl w:val="1"/>
-      </w:pPr>
       <w:bookmarkStart w:id="28" w:name="_Toc43895976"/>
       <w:bookmarkStart w:id="29" w:name="_Toc46268006"/>
-      <w:bookmarkStart w:id="30" w:name="_Toc46269488"/>
+      <w:bookmarkStart w:id="30" w:name="_Toc46270470"/>
       <w:r>
         <w:rPr>
           <w:noProof/>
@@ -4406,9 +4672,8 @@
       <w:bookmarkStart w:id="31" w:name="_Toc43895977"/>
       <w:bookmarkStart w:id="32" w:name="_Toc43896147"/>
       <w:bookmarkStart w:id="33" w:name="_Toc46268007"/>
-      <w:bookmarkStart w:id="34" w:name="_Toc46269489"/>
-      <w:r>
-        <w:lastRenderedPageBreak/>
+      <w:bookmarkStart w:id="34" w:name="_Toc46270471"/>
+      <w:r>
         <w:t>Đặc tả Use Case</w:t>
       </w:r>
       <w:bookmarkEnd w:id="31"/>
@@ -4428,8 +4693,9 @@
       <w:bookmarkStart w:id="35" w:name="_Toc43895978"/>
       <w:bookmarkStart w:id="36" w:name="_Toc43896148"/>
       <w:bookmarkStart w:id="37" w:name="_Toc46268008"/>
-      <w:bookmarkStart w:id="38" w:name="_Toc46269490"/>
-      <w:r>
+      <w:bookmarkStart w:id="38" w:name="_Toc46270472"/>
+      <w:r>
+        <w:lastRenderedPageBreak/>
         <w:t>Đăng nhập</w:t>
       </w:r>
       <w:bookmarkEnd w:id="35"/>
@@ -5013,7 +5279,7 @@
       <w:bookmarkStart w:id="39" w:name="_Toc43895979"/>
       <w:bookmarkStart w:id="40" w:name="_Toc43896149"/>
       <w:bookmarkStart w:id="41" w:name="_Toc46268009"/>
-      <w:bookmarkStart w:id="42" w:name="_Toc46269491"/>
+      <w:bookmarkStart w:id="42" w:name="_Toc46270473"/>
       <w:r>
         <w:t>Xem thông tin phòng</w:t>
       </w:r>
@@ -5676,9 +5942,8 @@
       <w:bookmarkStart w:id="43" w:name="_Toc43895980"/>
       <w:bookmarkStart w:id="44" w:name="_Toc43896150"/>
       <w:bookmarkStart w:id="45" w:name="_Toc46268010"/>
-      <w:bookmarkStart w:id="46" w:name="_Toc46269492"/>
-      <w:r>
-        <w:lastRenderedPageBreak/>
+      <w:bookmarkStart w:id="46" w:name="_Toc46270474"/>
+      <w:r>
         <w:t>Đăng kí trọ</w:t>
       </w:r>
       <w:bookmarkEnd w:id="43"/>
@@ -5723,6 +5988,7 @@
                 <w:sz w:val="26"/>
                 <w:szCs w:val="26"/>
               </w:rPr>
+              <w:lastRenderedPageBreak/>
               <w:t xml:space="preserve">Use </w:t>
             </w:r>
             <w:r>
@@ -6403,7 +6669,7 @@
         <w:outlineLvl w:val="2"/>
       </w:pPr>
       <w:bookmarkStart w:id="49" w:name="_Toc46268011"/>
-      <w:bookmarkStart w:id="50" w:name="_Toc46269493"/>
+      <w:bookmarkStart w:id="50" w:name="_Toc46270475"/>
       <w:r>
         <w:t>Tạo hóa đơn/Thu tiền hàng tháng</w:t>
       </w:r>
@@ -6449,7 +6715,6 @@
                 <w:sz w:val="26"/>
                 <w:szCs w:val="26"/>
               </w:rPr>
-              <w:lastRenderedPageBreak/>
               <w:t xml:space="preserve">Use </w:t>
             </w:r>
             <w:r>
@@ -6519,6 +6784,7 @@
                 <w:sz w:val="26"/>
                 <w:szCs w:val="26"/>
               </w:rPr>
+              <w:lastRenderedPageBreak/>
               <w:t>Tên Use-Case</w:t>
             </w:r>
           </w:p>
@@ -7021,7 +7287,7 @@
       <w:bookmarkStart w:id="51" w:name="_Toc43895982"/>
       <w:bookmarkStart w:id="52" w:name="_Toc43896152"/>
       <w:bookmarkStart w:id="53" w:name="_Toc46268012"/>
-      <w:bookmarkStart w:id="54" w:name="_Toc46269494"/>
+      <w:bookmarkStart w:id="54" w:name="_Toc46270476"/>
       <w:r>
         <w:t>Trả phòng</w:t>
       </w:r>
@@ -7641,7 +7907,7 @@
       </w:pPr>
       <w:bookmarkStart w:id="55" w:name="_Toc43895983"/>
       <w:bookmarkStart w:id="56" w:name="_Toc46268013"/>
-      <w:bookmarkStart w:id="57" w:name="_Toc46269495"/>
+      <w:bookmarkStart w:id="57" w:name="_Toc46270477"/>
       <w:r>
         <w:t>Sơ đồ hoạt động</w:t>
       </w:r>
@@ -7660,7 +7926,7 @@
       </w:pPr>
       <w:bookmarkStart w:id="58" w:name="_Toc43895984"/>
       <w:bookmarkStart w:id="59" w:name="_Toc46268014"/>
-      <w:bookmarkStart w:id="60" w:name="_Toc46269496"/>
+      <w:bookmarkStart w:id="60" w:name="_Toc46270478"/>
       <w:r>
         <w:rPr>
           <w:noProof/>
@@ -7735,7 +8001,7 @@
       </w:pPr>
       <w:bookmarkStart w:id="61" w:name="_Toc43895985"/>
       <w:bookmarkStart w:id="62" w:name="_Toc46268015"/>
-      <w:bookmarkStart w:id="63" w:name="_Toc46269497"/>
+      <w:bookmarkStart w:id="63" w:name="_Toc46270479"/>
       <w:r>
         <w:rPr>
           <w:noProof/>
@@ -7815,7 +8081,7 @@
       </w:pPr>
       <w:bookmarkStart w:id="64" w:name="_Toc43895986"/>
       <w:bookmarkStart w:id="65" w:name="_Toc46268016"/>
-      <w:bookmarkStart w:id="66" w:name="_Toc46269498"/>
+      <w:bookmarkStart w:id="66" w:name="_Toc46270480"/>
       <w:r>
         <w:rPr>
           <w:noProof/>
@@ -7900,7 +8166,7 @@
       </w:pPr>
       <w:bookmarkStart w:id="67" w:name="_Toc43895987"/>
       <w:bookmarkStart w:id="68" w:name="_Toc46268017"/>
-      <w:bookmarkStart w:id="69" w:name="_Toc46269499"/>
+      <w:bookmarkStart w:id="69" w:name="_Toc46270481"/>
       <w:r>
         <w:t>Tạo hóa đơn/Thu tiền hàng tháng</w:t>
       </w:r>
@@ -7913,10 +8179,9 @@
         <w:rPr>
           <w:noProof/>
         </w:rPr>
-        <w:lastRenderedPageBreak/>
         <w:drawing>
           <wp:inline distT="0" distB="0" distL="0" distR="0" wp14:anchorId="49D50748" wp14:editId="6D43DFE9">
-            <wp:extent cx="5105400" cy="4214923"/>
+            <wp:extent cx="4591878" cy="3790969"/>
             <wp:effectExtent l="0" t="0" r="0" b="0"/>
             <wp:docPr id="8" name="Picture 8"/>
             <wp:cNvGraphicFramePr>
@@ -7938,7 +8203,7 @@
                   <pic:spPr>
                     <a:xfrm>
                       <a:off x="0" y="0"/>
-                      <a:ext cx="5108729" cy="4217671"/>
+                      <a:ext cx="4599809" cy="3797517"/>
                     </a:xfrm>
                     <a:prstGeom prst="rect">
                       <a:avLst/>
@@ -7968,7 +8233,7 @@
       </w:pPr>
       <w:bookmarkStart w:id="70" w:name="_Toc43895988"/>
       <w:bookmarkStart w:id="71" w:name="_Toc46268018"/>
-      <w:bookmarkStart w:id="72" w:name="_Toc46269500"/>
+      <w:bookmarkStart w:id="72" w:name="_Toc46270482"/>
       <w:r>
         <w:t>Trả phòng</w:t>
       </w:r>
@@ -8061,7 +8326,7 @@
       </w:pPr>
       <w:bookmarkStart w:id="74" w:name="_Toc43895990"/>
       <w:bookmarkStart w:id="75" w:name="_Toc46268019"/>
-      <w:bookmarkStart w:id="76" w:name="_Toc46269501"/>
+      <w:bookmarkStart w:id="76" w:name="_Toc46270483"/>
       <w:r>
         <w:rPr>
           <w:rFonts w:ascii="Times New Roman" w:hAnsi="Times New Roman"/>
@@ -8099,7 +8364,7 @@
       </w:pPr>
       <w:bookmarkStart w:id="77" w:name="_Toc43895991"/>
       <w:bookmarkStart w:id="78" w:name="_Toc46268020"/>
-      <w:bookmarkStart w:id="79" w:name="_Toc46269502"/>
+      <w:bookmarkStart w:id="79" w:name="_Toc46270484"/>
       <w:r>
         <w:rPr>
           <w:rFonts w:ascii="Times New Roman" w:hAnsi="Times New Roman"/>
@@ -8123,7 +8388,7 @@
         <w:outlineLvl w:val="1"/>
       </w:pPr>
       <w:bookmarkStart w:id="80" w:name="_Toc46268021"/>
-      <w:bookmarkStart w:id="81" w:name="_Toc46269503"/>
+      <w:bookmarkStart w:id="81" w:name="_Toc46270485"/>
       <w:r>
         <w:t>Thiết kế CSDL</w:t>
       </w:r>
@@ -8861,7 +9126,7 @@
         <w:outlineLvl w:val="1"/>
       </w:pPr>
       <w:bookmarkStart w:id="82" w:name="_Toc46268022"/>
-      <w:bookmarkStart w:id="83" w:name="_Toc46269504"/>
+      <w:bookmarkStart w:id="83" w:name="_Toc46270486"/>
       <w:r>
         <w:rPr>
           <w:noProof/>
@@ -8940,7 +9205,7 @@
         <w:outlineLvl w:val="1"/>
       </w:pPr>
       <w:bookmarkStart w:id="84" w:name="_Toc46268023"/>
-      <w:bookmarkStart w:id="85" w:name="_Toc46269505"/>
+      <w:bookmarkStart w:id="85" w:name="_Toc46270487"/>
       <w:r>
         <w:t>Giao diện một số chức năng</w:t>
       </w:r>
@@ -8957,7 +9222,7 @@
         <w:outlineLvl w:val="2"/>
       </w:pPr>
       <w:bookmarkStart w:id="86" w:name="_Toc46268024"/>
-      <w:bookmarkStart w:id="87" w:name="_Toc46269506"/>
+      <w:bookmarkStart w:id="87" w:name="_Toc46270488"/>
       <w:r>
         <w:t>Đăng nhập</w:t>
       </w:r>
@@ -8971,8 +9236,16 @@
           <w:ilvl w:val="0"/>
           <w:numId w:val="19"/>
         </w:numPr>
-      </w:pPr>
-      <w:r>
+        <w:rPr>
+          <w:sz w:val="26"/>
+          <w:szCs w:val="26"/>
+        </w:rPr>
+      </w:pPr>
+      <w:r>
+        <w:rPr>
+          <w:sz w:val="26"/>
+          <w:szCs w:val="26"/>
+        </w:rPr>
         <w:t>Chủ trọ điền tài khoản và mật khẩu để đăng nhập</w:t>
       </w:r>
     </w:p>
@@ -9046,8 +9319,16 @@
           <w:ilvl w:val="0"/>
           <w:numId w:val="19"/>
         </w:numPr>
-      </w:pPr>
-      <w:r>
+        <w:rPr>
+          <w:sz w:val="26"/>
+          <w:szCs w:val="26"/>
+        </w:rPr>
+      </w:pPr>
+      <w:r>
+        <w:rPr>
+          <w:sz w:val="26"/>
+          <w:szCs w:val="26"/>
+        </w:rPr>
         <w:t>Nếu sai tài khoản mật khẩu, báo lỗi</w:t>
       </w:r>
     </w:p>
@@ -9121,8 +9402,16 @@
           <w:ilvl w:val="0"/>
           <w:numId w:val="19"/>
         </w:numPr>
-      </w:pPr>
-      <w:r>
+        <w:rPr>
+          <w:sz w:val="26"/>
+          <w:szCs w:val="26"/>
+        </w:rPr>
+      </w:pPr>
+      <w:r>
+        <w:rPr>
+          <w:sz w:val="26"/>
+          <w:szCs w:val="26"/>
+        </w:rPr>
         <w:t>Nếu đúng tài khoản, mật khẩu, thông báo thành công và hiện giao diện chính</w:t>
       </w:r>
     </w:p>
@@ -9381,7 +9670,7 @@
         <w:outlineLvl w:val="2"/>
       </w:pPr>
       <w:bookmarkStart w:id="88" w:name="_Toc46268025"/>
-      <w:bookmarkStart w:id="89" w:name="_Toc46269507"/>
+      <w:bookmarkStart w:id="89" w:name="_Toc46270489"/>
       <w:r>
         <w:t>Thông tin khách trọ</w:t>
       </w:r>
@@ -9396,10 +9685,16 @@
           <w:numId w:val="19"/>
         </w:numPr>
         <w:jc w:val="both"/>
+        <w:rPr>
+          <w:sz w:val="26"/>
+          <w:szCs w:val="26"/>
+        </w:rPr>
       </w:pPr>
       <w:r>
         <w:rPr>
           <w:noProof/>
+          <w:sz w:val="26"/>
+          <w:szCs w:val="26"/>
         </w:rPr>
         <w:drawing>
           <wp:anchor distT="0" distB="0" distL="114300" distR="114300" simplePos="0" relativeHeight="251681792" behindDoc="0" locked="0" layoutInCell="1" allowOverlap="1" wp14:anchorId="5DAF24AA" wp14:editId="231E7BD4">
@@ -9458,6 +9753,10 @@
         </w:drawing>
       </w:r>
       <w:r>
+        <w:rPr>
+          <w:sz w:val="26"/>
+          <w:szCs w:val="26"/>
+        </w:rPr>
         <w:t>Trên giao diện chính của phần mềm, chủ trọ chọn giao diện thông tin khách trọ -&gt; hiện lên giao diện thông tin khách trọ</w:t>
       </w:r>
     </w:p>
@@ -9475,10 +9774,16 @@
           <w:numId w:val="19"/>
         </w:numPr>
         <w:jc w:val="both"/>
+        <w:rPr>
+          <w:sz w:val="26"/>
+          <w:szCs w:val="26"/>
+        </w:rPr>
       </w:pPr>
       <w:r>
         <w:rPr>
           <w:noProof/>
+          <w:sz w:val="26"/>
+          <w:szCs w:val="26"/>
         </w:rPr>
         <w:drawing>
           <wp:anchor distT="0" distB="0" distL="114300" distR="114300" simplePos="0" relativeHeight="251682816" behindDoc="0" locked="0" layoutInCell="1" allowOverlap="1" wp14:anchorId="63814756" wp14:editId="719A877B">
@@ -9537,30 +9842,40 @@
         </w:drawing>
       </w:r>
       <w:r>
+        <w:rPr>
+          <w:sz w:val="26"/>
+          <w:szCs w:val="26"/>
+        </w:rPr>
         <w:t xml:space="preserve">Hiển thị thông tin khách trọ, khi chủ trọ muốn </w:t>
       </w:r>
       <w:r>
         <w:rPr>
           <w:b/>
+          <w:sz w:val="26"/>
+          <w:szCs w:val="26"/>
         </w:rPr>
         <w:t>thêm</w:t>
       </w:r>
       <w:r>
+        <w:rPr>
+          <w:sz w:val="26"/>
+          <w:szCs w:val="26"/>
+        </w:rPr>
         <w:t xml:space="preserve"> hoặc </w:t>
       </w:r>
       <w:r>
         <w:rPr>
           <w:b/>
-        </w:rPr>
-        <w:t>sửa</w:t>
-      </w:r>
-      <w:r>
-        <w:rPr>
-          <w:b/>
-        </w:rPr>
-        <w:t xml:space="preserve"> </w:t>
-      </w:r>
-      <w:r>
+          <w:sz w:val="26"/>
+          <w:szCs w:val="26"/>
+        </w:rPr>
+        <w:t xml:space="preserve">sửa </w:t>
+      </w:r>
+      <w:r>
+        <w:rPr>
+          <w:sz w:val="26"/>
+          <w:szCs w:val="26"/>
+        </w:rPr>
         <w:t xml:space="preserve">thì các textbox mới có thể nhập được. </w:t>
       </w:r>
     </w:p>
@@ -9578,21 +9893,26 @@
     <w:p>
       <w:pPr>
         <w:pStyle w:val="ListParagraph"/>
+        <w:rPr>
+          <w:sz w:val="26"/>
+          <w:szCs w:val="26"/>
+        </w:rPr>
       </w:pPr>
     </w:p>
     <w:p>
       <w:pPr>
         <w:jc w:val="both"/>
-      </w:pPr>
-      <w:r>
-        <w:rPr>
-          <w:sz w:val="28"/>
-          <w:szCs w:val="28"/>
-        </w:rPr>
-        <w:t>Khi bấm lưu, sẽ thêm mới vào csdl nếu chủ trọ nhấn thêm hoặc cập nhật trên csdl khách trọ chọn sửa</w:t>
-      </w:r>
-      <w:r>
-        <w:t>.</w:t>
+        <w:rPr>
+          <w:sz w:val="26"/>
+          <w:szCs w:val="26"/>
+        </w:rPr>
+      </w:pPr>
+      <w:r>
+        <w:rPr>
+          <w:sz w:val="26"/>
+          <w:szCs w:val="26"/>
+        </w:rPr>
+        <w:t>Khi bấm lưu, sẽ thêm mới vào csdl nếu chủ trọ nhấn thêm hoặc cập nhật trên csdl khách trọ chọn sửa.</w:t>
       </w:r>
     </w:p>
     <w:p>
@@ -9611,7 +9931,7 @@
         <w:outlineLvl w:val="2"/>
       </w:pPr>
       <w:bookmarkStart w:id="90" w:name="_Toc46268026"/>
-      <w:bookmarkStart w:id="91" w:name="_Toc46269508"/>
+      <w:bookmarkStart w:id="91" w:name="_Toc46270490"/>
       <w:r>
         <w:t>Đăng kí thuê phòng</w:t>
       </w:r>
@@ -9626,10 +9946,16 @@
           <w:numId w:val="20"/>
         </w:numPr>
         <w:jc w:val="both"/>
+        <w:rPr>
+          <w:sz w:val="26"/>
+          <w:szCs w:val="26"/>
+        </w:rPr>
       </w:pPr>
       <w:r>
         <w:rPr>
           <w:noProof/>
+          <w:sz w:val="26"/>
+          <w:szCs w:val="26"/>
         </w:rPr>
         <mc:AlternateContent>
           <mc:Choice Requires="wps">
@@ -9731,6 +10057,8 @@
       <w:r>
         <w:rPr>
           <w:noProof/>
+          <w:sz w:val="26"/>
+          <w:szCs w:val="26"/>
         </w:rPr>
         <w:drawing>
           <wp:anchor distT="0" distB="0" distL="114300" distR="114300" simplePos="0" relativeHeight="251695104" behindDoc="1" locked="0" layoutInCell="1" allowOverlap="1">
@@ -9791,9 +10119,17 @@
         </w:drawing>
       </w:r>
       <w:r>
+        <w:rPr>
+          <w:sz w:val="26"/>
+          <w:szCs w:val="26"/>
+        </w:rPr>
         <w:t>Chức năng: dùng để đăng kí trọ cho khách trọ</w:t>
       </w:r>
       <w:r>
+        <w:rPr>
+          <w:sz w:val="26"/>
+          <w:szCs w:val="26"/>
+        </w:rPr>
         <w:t xml:space="preserve"> </w:t>
       </w:r>
     </w:p>
@@ -9812,17 +10148,31 @@
           <w:numId w:val="20"/>
         </w:numPr>
         <w:jc w:val="both"/>
-      </w:pPr>
-      <w:r>
+        <w:rPr>
+          <w:sz w:val="26"/>
+          <w:szCs w:val="26"/>
+        </w:rPr>
+      </w:pPr>
+      <w:r>
+        <w:rPr>
+          <w:sz w:val="26"/>
+          <w:szCs w:val="26"/>
+        </w:rPr>
         <w:t xml:space="preserve">Khi hiển thị giao diện, ở phần họ tên, hệ thống sẽ kiểm tra những khách trọ nào chưa từng đăng kí trọ trước đó, sau đó mới hiển thị danh sách lên </w:t>
       </w:r>
       <w:r>
         <w:rPr>
           <w:b/>
+          <w:sz w:val="26"/>
+          <w:szCs w:val="26"/>
         </w:rPr>
         <w:t>combo họ tên</w:t>
       </w:r>
       <w:r>
+        <w:rPr>
+          <w:sz w:val="26"/>
+          <w:szCs w:val="26"/>
+        </w:rPr>
         <w:t>.</w:t>
       </w:r>
     </w:p>
@@ -9908,8 +10258,16 @@
           <w:numId w:val="20"/>
         </w:numPr>
         <w:jc w:val="both"/>
-      </w:pPr>
-      <w:r>
+        <w:rPr>
+          <w:sz w:val="26"/>
+          <w:szCs w:val="26"/>
+        </w:rPr>
+      </w:pPr>
+      <w:r>
+        <w:rPr>
+          <w:sz w:val="26"/>
+          <w:szCs w:val="26"/>
+        </w:rPr>
         <w:t>Ở mục phòng, hệ thống sẽ kiểm tra các phòng còn trống(số người hiện tại &lt; số người tối đa) sau đó mới hiển thị danh sách lên combo phòng</w:t>
       </w:r>
     </w:p>
@@ -9966,8 +10324,16 @@
           <w:numId w:val="20"/>
         </w:numPr>
         <w:jc w:val="both"/>
-      </w:pPr>
-      <w:r>
+        <w:rPr>
+          <w:sz w:val="26"/>
+          <w:szCs w:val="26"/>
+        </w:rPr>
+      </w:pPr>
+      <w:r>
+        <w:rPr>
+          <w:sz w:val="26"/>
+          <w:szCs w:val="26"/>
+        </w:rPr>
         <w:t>Ở combo tiền cọc, chủ trọ có thể nhập số tiền cọc hoặc chọn sẵn số tiền cọc</w:t>
       </w:r>
     </w:p>
@@ -9979,12 +10345,23 @@
           <w:numId w:val="20"/>
         </w:numPr>
         <w:jc w:val="both"/>
-      </w:pPr>
-      <w:r>
-        <w:lastRenderedPageBreak/>
+        <w:rPr>
+          <w:sz w:val="26"/>
+          <w:szCs w:val="26"/>
+        </w:rPr>
+      </w:pPr>
+      <w:r>
+        <w:rPr>
+          <w:sz w:val="26"/>
+          <w:szCs w:val="26"/>
+        </w:rPr>
         <w:t xml:space="preserve">Ngày vào, ngày thuê chủ trọ </w:t>
       </w:r>
       <w:r>
+        <w:rPr>
+          <w:sz w:val="26"/>
+          <w:szCs w:val="26"/>
+        </w:rPr>
         <w:t>tự chọn</w:t>
       </w:r>
     </w:p>
@@ -9996,11 +10373,18 @@
           <w:numId w:val="20"/>
         </w:numPr>
         <w:jc w:val="both"/>
+        <w:rPr>
+          <w:sz w:val="26"/>
+          <w:szCs w:val="26"/>
+        </w:rPr>
       </w:pPr>
       <w:r>
         <w:rPr>
           <w:noProof/>
-        </w:rPr>
+          <w:sz w:val="26"/>
+          <w:szCs w:val="26"/>
+        </w:rPr>
+        <w:lastRenderedPageBreak/>
         <mc:AlternateContent>
           <mc:Choice Requires="wps">
             <w:drawing>
@@ -10094,6 +10478,8 @@
       <w:r>
         <w:rPr>
           <w:noProof/>
+          <w:sz w:val="26"/>
+          <w:szCs w:val="26"/>
         </w:rPr>
         <w:drawing>
           <wp:anchor distT="0" distB="0" distL="114300" distR="114300" simplePos="0" relativeHeight="251699200" behindDoc="0" locked="0" layoutInCell="1" allowOverlap="1">
@@ -10146,6 +10532,10 @@
         </w:drawing>
       </w:r>
       <w:r>
+        <w:rPr>
+          <w:sz w:val="26"/>
+          <w:szCs w:val="26"/>
+        </w:rPr>
         <w:t>Khi chọn đầy đủ thông tin, chủ trọ thực hiện đăng kí. Các thông tin đăng kí sẽ được thêm vào cơ sở dữ liệu và hiển thị logic trên các chức năng khác</w:t>
       </w:r>
     </w:p>
@@ -10229,7 +10619,7 @@
         <w:outlineLvl w:val="2"/>
       </w:pPr>
       <w:bookmarkStart w:id="92" w:name="_Toc46268027"/>
-      <w:bookmarkStart w:id="93" w:name="_Toc46269509"/>
+      <w:bookmarkStart w:id="93" w:name="_Toc46270491"/>
       <w:r>
         <w:rPr>
           <w:noProof/>
@@ -10405,8 +10795,16 @@
           <w:numId w:val="21"/>
         </w:numPr>
         <w:jc w:val="both"/>
-      </w:pPr>
-      <w:r>
+        <w:rPr>
+          <w:sz w:val="26"/>
+          <w:szCs w:val="26"/>
+        </w:rPr>
+      </w:pPr>
+      <w:r>
+        <w:rPr>
+          <w:sz w:val="26"/>
+          <w:szCs w:val="26"/>
+        </w:rPr>
         <w:t>Chức năng: đặt lại trạng thái phòng trống khi khách trọ rời đi và trả lại tiền cọc cho khách trọ</w:t>
       </w:r>
     </w:p>
@@ -10418,8 +10816,16 @@
           <w:numId w:val="21"/>
         </w:numPr>
         <w:jc w:val="both"/>
-      </w:pPr>
-      <w:r>
+        <w:rPr>
+          <w:sz w:val="26"/>
+          <w:szCs w:val="26"/>
+        </w:rPr>
+      </w:pPr>
+      <w:r>
+        <w:rPr>
+          <w:sz w:val="26"/>
+          <w:szCs w:val="26"/>
+        </w:rPr>
         <w:t>Combo họ tên: hệ thống kiểm tra các khách đang trọ và hiển thị lên combo họ tên, khi chủ trọ chọn tên khách trọ, hệ thống hiển thị phòng mà khách đang trọ, số tiền cọc và họ đã cọc trước đó.</w:t>
       </w:r>
     </w:p>
@@ -10440,10 +10846,10 @@
           <wp:anchor distT="0" distB="0" distL="114300" distR="114300" simplePos="0" relativeHeight="251706368" behindDoc="0" locked="0" layoutInCell="1" allowOverlap="1">
             <wp:simplePos x="0" y="0"/>
             <wp:positionH relativeFrom="margin">
-              <wp:posOffset>525780</wp:posOffset>
+              <wp:align>right</wp:align>
             </wp:positionH>
             <wp:positionV relativeFrom="paragraph">
-              <wp:posOffset>78328</wp:posOffset>
+              <wp:posOffset>11430</wp:posOffset>
             </wp:positionV>
             <wp:extent cx="5076190" cy="2853857"/>
             <wp:effectExtent l="0" t="0" r="0" b="3810"/>
@@ -10548,16 +10954,37 @@
     <w:p>
       <w:pPr>
         <w:pStyle w:val="ListParagraph"/>
+        <w:ind w:left="1440"/>
+        <w:jc w:val="center"/>
+      </w:pPr>
+    </w:p>
+    <w:p>
+      <w:pPr>
+        <w:pStyle w:val="ListParagraph"/>
         <w:numPr>
           <w:ilvl w:val="0"/>
           <w:numId w:val="21"/>
         </w:numPr>
         <w:jc w:val="both"/>
-      </w:pPr>
-      <w:r>
+        <w:rPr>
+          <w:sz w:val="26"/>
+          <w:szCs w:val="26"/>
+        </w:rPr>
+      </w:pPr>
+      <w:r>
+        <w:rPr>
+          <w:sz w:val="26"/>
+          <w:szCs w:val="26"/>
+        </w:rPr>
         <w:lastRenderedPageBreak/>
         <w:t>Sau khi chọn và điền đầy đủ thông tin, chủ trọ xác nhận và các thay đổi được lưu vào cơ sở dữ liệu.</w:t>
       </w:r>
+    </w:p>
+    <w:p>
+      <w:pPr>
+        <w:ind w:left="1080"/>
+        <w:jc w:val="both"/>
+      </w:pPr>
     </w:p>
     <w:p>
       <w:pPr>
@@ -10712,7 +11139,7 @@
         <w:outlineLvl w:val="2"/>
       </w:pPr>
       <w:bookmarkStart w:id="94" w:name="_Toc46268028"/>
-      <w:bookmarkStart w:id="95" w:name="_Toc46269510"/>
+      <w:bookmarkStart w:id="95" w:name="_Toc46270492"/>
       <w:r>
         <w:t>Thanh toán tiền trọ</w:t>
       </w:r>
@@ -10730,8 +11157,16 @@
           <w:numId w:val="22"/>
         </w:numPr>
         <w:jc w:val="both"/>
-      </w:pPr>
-      <w:r>
+        <w:rPr>
+          <w:sz w:val="26"/>
+          <w:szCs w:val="26"/>
+        </w:rPr>
+      </w:pPr>
+      <w:r>
+        <w:rPr>
+          <w:sz w:val="26"/>
+          <w:szCs w:val="26"/>
+        </w:rPr>
         <w:t>Chức năng: thanh toán tiền phòng và các dịch vụ khác</w:t>
       </w:r>
     </w:p>
@@ -10906,10 +11341,16 @@
           <w:numId w:val="22"/>
         </w:numPr>
         <w:jc w:val="both"/>
+        <w:rPr>
+          <w:sz w:val="26"/>
+          <w:szCs w:val="26"/>
+        </w:rPr>
       </w:pPr>
       <w:r>
         <w:rPr>
           <w:noProof/>
+          <w:sz w:val="26"/>
+          <w:szCs w:val="26"/>
         </w:rPr>
         <w:lastRenderedPageBreak/>
         <w:drawing>
@@ -10963,6 +11404,10 @@
         </w:drawing>
       </w:r>
       <w:r>
+        <w:rPr>
+          <w:sz w:val="26"/>
+          <w:szCs w:val="26"/>
+        </w:rPr>
         <w:t xml:space="preserve">Chủ trọ phải chọn phòng cần thanh toán, sau đó sẽ hiển thị giá , các khách trọ đang trọ trong phòng đó. </w:t>
       </w:r>
     </w:p>
@@ -10986,10 +11431,16 @@
           <w:numId w:val="22"/>
         </w:numPr>
         <w:jc w:val="both"/>
+        <w:rPr>
+          <w:sz w:val="26"/>
+          <w:szCs w:val="26"/>
+        </w:rPr>
       </w:pPr>
       <w:r>
         <w:rPr>
           <w:noProof/>
+          <w:sz w:val="26"/>
+          <w:szCs w:val="26"/>
         </w:rPr>
         <w:drawing>
           <wp:anchor distT="0" distB="0" distL="114300" distR="114300" simplePos="0" relativeHeight="251689984" behindDoc="0" locked="0" layoutInCell="1" allowOverlap="1">
@@ -11056,33 +11507,47 @@
         </w:drawing>
       </w:r>
       <w:r>
+        <w:rPr>
+          <w:sz w:val="26"/>
+          <w:szCs w:val="26"/>
+        </w:rPr>
         <w:t xml:space="preserve">Chủ </w:t>
       </w:r>
       <w:r>
+        <w:rPr>
+          <w:sz w:val="26"/>
+          <w:szCs w:val="26"/>
+        </w:rPr>
         <w:t xml:space="preserve">trọ điền số điện, số nước, giá tiền internet vào textbox và </w:t>
       </w:r>
       <w:r>
         <w:rPr>
           <w:i/>
-        </w:rPr>
-        <w:t>thanh toán</w:t>
+          <w:sz w:val="26"/>
+          <w:szCs w:val="26"/>
+        </w:rPr>
+        <w:t xml:space="preserve">thanh toán, </w:t>
+      </w:r>
+      <w:r>
+        <w:rPr>
+          <w:sz w:val="26"/>
+          <w:szCs w:val="26"/>
+        </w:rPr>
+        <w:t xml:space="preserve">cuối cùng tất cả thông tin sẽ hiển thị lên group </w:t>
       </w:r>
       <w:r>
         <w:rPr>
           <w:i/>
-        </w:rPr>
-        <w:t xml:space="preserve">, </w:t>
-      </w:r>
-      <w:r>
-        <w:t xml:space="preserve">cuối cùng tất cả thông tin sẽ hiển thị lên group </w:t>
-      </w:r>
-      <w:r>
-        <w:rPr>
-          <w:i/>
+          <w:sz w:val="26"/>
+          <w:szCs w:val="26"/>
         </w:rPr>
         <w:t>thông tin hóa đơn</w:t>
       </w:r>
       <w:r>
+        <w:rPr>
+          <w:sz w:val="26"/>
+          <w:szCs w:val="26"/>
+        </w:rPr>
         <w:t xml:space="preserve"> và in ra hóa đơn</w:t>
       </w:r>
     </w:p>
@@ -11099,7 +11564,7 @@
         <w:pStyle w:val="cp1"/>
       </w:pPr>
       <w:bookmarkStart w:id="96" w:name="_Toc46268029"/>
-      <w:bookmarkStart w:id="97" w:name="_Toc46269511"/>
+      <w:bookmarkStart w:id="97" w:name="_Toc46270493"/>
       <w:r>
         <w:t>KẾT LUẬN</w:t>
       </w:r>
@@ -11123,31 +11588,32 @@
         <w:tabs>
           <w:tab w:val="left" w:pos="851"/>
         </w:tabs>
+        <w:spacing w:line="360" w:lineRule="auto"/>
         <w:ind w:left="720" w:firstLine="273"/>
         <w:jc w:val="both"/>
         <w:rPr>
-          <w:sz w:val="28"/>
-          <w:szCs w:val="28"/>
-        </w:rPr>
-      </w:pPr>
-      <w:r>
-        <w:rPr>
-          <w:sz w:val="28"/>
-          <w:szCs w:val="28"/>
+          <w:sz w:val="26"/>
+          <w:szCs w:val="26"/>
+        </w:rPr>
+      </w:pPr>
+      <w:r>
+        <w:rPr>
+          <w:sz w:val="26"/>
+          <w:szCs w:val="26"/>
         </w:rPr>
         <w:tab/>
       </w:r>
       <w:r>
         <w:rPr>
-          <w:sz w:val="28"/>
-          <w:szCs w:val="28"/>
+          <w:sz w:val="26"/>
+          <w:szCs w:val="26"/>
         </w:rPr>
         <w:t>Phân tích và thiết kế được phần mềm quản lí nhà trọ, vận dụng kiến thức trên lớp vào các bước đặc tả use case, thiết kế cơ sở dữ liệu</w:t>
       </w:r>
       <w:r>
         <w:rPr>
-          <w:sz w:val="28"/>
-          <w:szCs w:val="28"/>
+          <w:sz w:val="26"/>
+          <w:szCs w:val="26"/>
         </w:rPr>
         <w:t>, áp dụng thiết kế và phân tích hệ thống vào viễ xây dựng phần mềm quản lí nhà trọ.</w:t>
       </w:r>
@@ -11169,26 +11635,38 @@
         <w:pStyle w:val="ListParagraph"/>
         <w:ind w:firstLine="414"/>
         <w:jc w:val="both"/>
-      </w:pPr>
-      <w:r>
+        <w:rPr>
+          <w:sz w:val="26"/>
+          <w:szCs w:val="26"/>
+        </w:rPr>
+      </w:pPr>
+      <w:r>
+        <w:rPr>
+          <w:sz w:val="26"/>
+          <w:szCs w:val="26"/>
+        </w:rPr>
         <w:t xml:space="preserve">Trong quá trình đặc tả use case và thiết kế cơ sở dữ liệu còn chưa xác định rõ </w:t>
       </w:r>
       <w:r>
         <w:rPr>
           <w:i/>
-        </w:rPr>
-        <w:t>tiền điều kiện, hậu điều kiện</w:t>
-      </w:r>
-      <w:r>
-        <w:rPr>
-          <w:i/>
-        </w:rPr>
-        <w:t xml:space="preserve">, </w:t>
-      </w:r>
-      <w:r>
+          <w:sz w:val="26"/>
+          <w:szCs w:val="26"/>
+        </w:rPr>
+        <w:t xml:space="preserve">tiền điều kiện, hậu điều kiện, </w:t>
+      </w:r>
+      <w:r>
+        <w:rPr>
+          <w:sz w:val="26"/>
+          <w:szCs w:val="26"/>
+        </w:rPr>
         <w:t>các bảng cơ sở dữ liệu còn chưa liên kết chặt chẽ, một số phần còn hơi dư thừa. Do cơ sở dữ liệu và được cài đặt vào phần mềm và thời gian kết thúc đồ án không còn nhiều, phần cơ sở dữ liệu củ</w:t>
       </w:r>
       <w:r>
+        <w:rPr>
+          <w:sz w:val="26"/>
+          <w:szCs w:val="26"/>
+        </w:rPr>
         <w:t>a em còn chưa được tốt.</w:t>
       </w:r>
     </w:p>
@@ -11226,8 +11704,16 @@
           <w:ilvl w:val="0"/>
           <w:numId w:val="23"/>
         </w:numPr>
-      </w:pPr>
-      <w:r>
+        <w:rPr>
+          <w:sz w:val="26"/>
+          <w:szCs w:val="26"/>
+        </w:rPr>
+      </w:pPr>
+      <w:r>
+        <w:rPr>
+          <w:sz w:val="26"/>
+          <w:szCs w:val="26"/>
+        </w:rPr>
         <w:t>Đề tài gần gũi, dễ hiểu và thực tiễn</w:t>
       </w:r>
     </w:p>
@@ -11238,8 +11724,16 @@
           <w:ilvl w:val="0"/>
           <w:numId w:val="23"/>
         </w:numPr>
-      </w:pPr>
-      <w:r>
+        <w:rPr>
+          <w:sz w:val="26"/>
+          <w:szCs w:val="26"/>
+        </w:rPr>
+      </w:pPr>
+      <w:r>
+        <w:rPr>
+          <w:sz w:val="26"/>
+          <w:szCs w:val="26"/>
+        </w:rPr>
         <w:t>Được cô góp ý, hướng dẫn và chỉ ra lỗi sai giúp em sửa chữa và tối ưu</w:t>
       </w:r>
     </w:p>
@@ -11266,8 +11760,16 @@
           <w:numId w:val="24"/>
         </w:numPr>
         <w:jc w:val="both"/>
-      </w:pPr>
-      <w:r>
+        <w:rPr>
+          <w:sz w:val="26"/>
+          <w:szCs w:val="26"/>
+        </w:rPr>
+      </w:pPr>
+      <w:r>
+        <w:rPr>
+          <w:sz w:val="26"/>
+          <w:szCs w:val="26"/>
+        </w:rPr>
         <w:t>Việc đặc tả use case còn chưa chính xác, còn nhiều sai sót</w:t>
       </w:r>
     </w:p>
@@ -11279,8 +11781,16 @@
           <w:numId w:val="24"/>
         </w:numPr>
         <w:jc w:val="both"/>
-      </w:pPr>
-      <w:r>
+        <w:rPr>
+          <w:sz w:val="26"/>
+          <w:szCs w:val="26"/>
+        </w:rPr>
+      </w:pPr>
+      <w:r>
+        <w:rPr>
+          <w:sz w:val="26"/>
+          <w:szCs w:val="26"/>
+        </w:rPr>
         <w:t>Thiết kế cơ sở dữ liệu khá tốn thời gian</w:t>
       </w:r>
     </w:p>
@@ -11292,8 +11802,16 @@
           <w:numId w:val="24"/>
         </w:numPr>
         <w:jc w:val="both"/>
-      </w:pPr>
-      <w:r>
+        <w:rPr>
+          <w:sz w:val="26"/>
+          <w:szCs w:val="26"/>
+        </w:rPr>
+      </w:pPr>
+      <w:r>
+        <w:rPr>
+          <w:sz w:val="26"/>
+          <w:szCs w:val="26"/>
+        </w:rPr>
         <w:t>Việc chỉnh sửa liên quan đến cơ sở dữ liệu khá mất thời gian</w:t>
       </w:r>
     </w:p>
@@ -11305,17 +11823,23 @@
           <w:numId w:val="24"/>
         </w:numPr>
         <w:jc w:val="both"/>
-      </w:pPr>
-      <w:r>
-        <w:t xml:space="preserve">Quá trình xây dựng phần mềm còn nhiều bước chưa được tốt, chưa xác định rõ các bước xây dựng phần mềm, nên khi hoàn thành phần mềm gặp lỗi cơ sở dữ liệu, tốn thời gian debug và chỉnh sửa các </w:t>
-      </w:r>
-      <w:r>
-        <w:t>stored procedure</w:t>
-      </w:r>
-      <w:r>
-        <w:t>, view,</w:t>
-      </w:r>
-      <w:r>
+        <w:rPr>
+          <w:sz w:val="26"/>
+          <w:szCs w:val="26"/>
+        </w:rPr>
+      </w:pPr>
+      <w:r>
+        <w:rPr>
+          <w:sz w:val="26"/>
+          <w:szCs w:val="26"/>
+        </w:rPr>
+        <w:t>Quá trình xây dựng phần mềm còn nhiều bước chưa được tốt, chưa xác định rõ các bước xây dựng phần mềm, nên khi hoàn thành phần mềm gặp lỗi cơ sở dữ liệu, tốn thời gian debug và chỉnh sửa các stored procedure, view,</w:t>
+      </w:r>
+      <w:r>
+        <w:rPr>
+          <w:sz w:val="26"/>
+          <w:szCs w:val="26"/>
+        </w:rPr>
         <w:t xml:space="preserve"> . . .</w:t>
       </w:r>
     </w:p>
@@ -11334,16 +11858,45 @@
     </w:p>
     <w:p>
       <w:pPr>
+        <w:spacing w:line="360" w:lineRule="auto"/>
         <w:ind w:left="1080"/>
         <w:jc w:val="both"/>
-      </w:pPr>
-      <w:r>
-        <w:rPr>
-          <w:sz w:val="28"/>
-          <w:szCs w:val="28"/>
+        <w:rPr>
+          <w:sz w:val="26"/>
+          <w:szCs w:val="26"/>
+        </w:rPr>
+      </w:pPr>
+      <w:r>
+        <w:rPr>
+          <w:sz w:val="26"/>
+          <w:szCs w:val="26"/>
         </w:rPr>
         <w:t>Kế thừa sản phẩm làm đồ án tốt nghiệp sau này.</w:t>
       </w:r>
+    </w:p>
+    <w:p>
+      <w:pPr>
+        <w:spacing w:line="360" w:lineRule="auto"/>
+        <w:ind w:left="1080"/>
+        <w:jc w:val="both"/>
+      </w:pPr>
+      <w:r>
+        <w:rPr>
+          <w:sz w:val="26"/>
+          <w:szCs w:val="26"/>
+        </w:rPr>
+        <w:t xml:space="preserve">Source Code sản phẩm: </w:t>
+      </w:r>
+      <w:hyperlink r:id="rId46" w:history="1">
+        <w:r>
+          <w:rPr>
+            <w:rStyle w:val="Hyperlink"/>
+            <w:sz w:val="26"/>
+            <w:szCs w:val="26"/>
+          </w:rPr>
+          <w:t>https://github.com/hoangtuyenblogger/Do-an-PTVTKHTTT-LTTWD-HQTCSDL</w:t>
+        </w:r>
+      </w:hyperlink>
       <w:r>
         <w:rPr>
           <w:b/>
@@ -11356,13 +11909,19 @@
         <w:pStyle w:val="cp1"/>
       </w:pPr>
       <w:bookmarkStart w:id="98" w:name="_Toc46268030"/>
-      <w:bookmarkStart w:id="99" w:name="_Toc46269512"/>
+      <w:bookmarkStart w:id="99" w:name="_Toc46270494"/>
       <w:r>
         <w:lastRenderedPageBreak/>
         <w:t>TÀI LIỆU THAM KHẢO</w:t>
       </w:r>
       <w:bookmarkEnd w:id="98"/>
       <w:bookmarkEnd w:id="99"/>
+    </w:p>
+    <w:p>
+      <w:pPr>
+        <w:pStyle w:val="cp1"/>
+        <w:outlineLvl w:val="9"/>
+      </w:pPr>
     </w:p>
     <w:p>
       <w:pPr>
@@ -11371,8 +11930,9 @@
           <w:ilvl w:val="0"/>
           <w:numId w:val="5"/>
         </w:numPr>
-      </w:pPr>
-      <w:hyperlink r:id="rId46" w:history="1">
+        <w:jc w:val="both"/>
+      </w:pPr>
+      <w:hyperlink r:id="rId47" w:history="1">
         <w:r>
           <w:rPr>
             <w:rStyle w:val="Hyperlink"/>
@@ -11391,8 +11951,9 @@
           <w:ilvl w:val="0"/>
           <w:numId w:val="5"/>
         </w:numPr>
-      </w:pPr>
-      <w:hyperlink r:id="rId47" w:anchor="lop-sqlcommand" w:history="1">
+        <w:jc w:val="both"/>
+      </w:pPr>
+      <w:hyperlink r:id="rId48" w:anchor="lop-sqlcommand" w:history="1">
         <w:r>
           <w:rPr>
             <w:rStyle w:val="Hyperlink"/>
@@ -11411,8 +11972,9 @@
           <w:ilvl w:val="0"/>
           <w:numId w:val="5"/>
         </w:numPr>
-      </w:pPr>
-      <w:hyperlink r:id="rId48" w:history="1">
+        <w:jc w:val="both"/>
+      </w:pPr>
+      <w:hyperlink r:id="rId49" w:history="1">
         <w:r>
           <w:rPr>
             <w:rStyle w:val="Hyperlink"/>
@@ -11437,8 +11999,9 @@
           <w:ilvl w:val="0"/>
           <w:numId w:val="5"/>
         </w:numPr>
-      </w:pPr>
-      <w:hyperlink r:id="rId49" w:history="1">
+        <w:jc w:val="both"/>
+      </w:pPr>
+      <w:hyperlink r:id="rId50" w:history="1">
         <w:r>
           <w:rPr>
             <w:rStyle w:val="Hyperlink"/>
@@ -11463,8 +12026,9 @@
           <w:ilvl w:val="0"/>
           <w:numId w:val="5"/>
         </w:numPr>
-      </w:pPr>
-      <w:hyperlink r:id="rId50" w:history="1">
+        <w:jc w:val="both"/>
+      </w:pPr>
+      <w:hyperlink r:id="rId51" w:history="1">
         <w:r>
           <w:rPr>
             <w:rStyle w:val="Hyperlink"/>
@@ -11484,149 +12048,18 @@
     </w:p>
     <w:p>
       <w:pPr>
-        <w:ind w:left="360"/>
         <w:jc w:val="center"/>
       </w:pPr>
       <w:r>
-        <w:t>URL, ngày giờ truy cập</w:t>
-      </w:r>
-    </w:p>
-    <w:p>
-      <w:pPr>
-        <w:ind w:left="357"/>
-        <w:jc w:val="center"/>
-        <w:rPr>
-          <w:b/>
-        </w:rPr>
-      </w:pPr>
-      <w:r>
-        <w:rPr>
-          <w:b/>
-        </w:rPr>
-        <w:t>HƯỚNG DẪN ĐỊNH DẠNG</w:t>
-      </w:r>
-    </w:p>
-    <w:p>
-      <w:pPr>
-        <w:pStyle w:val="ListParagraph"/>
-        <w:numPr>
-          <w:ilvl w:val="0"/>
-          <w:numId w:val="6"/>
-        </w:numPr>
-      </w:pPr>
-      <w:r>
-        <w:t>Định dạng trang: lề trái 3cm, phải 2cm, trên 2.5cm, dưới 2.5cm</w:t>
-      </w:r>
-    </w:p>
-    <w:p>
-      <w:pPr>
-        <w:pStyle w:val="ListParagraph"/>
-        <w:numPr>
-          <w:ilvl w:val="0"/>
-          <w:numId w:val="6"/>
-        </w:numPr>
-        <w:rPr>
-          <w:lang w:val="fr-FR"/>
-        </w:rPr>
-      </w:pPr>
-      <w:r>
-        <w:rPr>
-          <w:lang w:val="fr-FR"/>
-        </w:rPr>
-        <w:t>Font chữ: Times New Roman</w:t>
-      </w:r>
-    </w:p>
-    <w:p>
-      <w:pPr>
-        <w:pStyle w:val="ListParagraph"/>
-        <w:numPr>
-          <w:ilvl w:val="0"/>
-          <w:numId w:val="6"/>
-        </w:numPr>
-        <w:rPr>
-          <w:lang w:val="fr-FR"/>
-        </w:rPr>
-      </w:pPr>
-      <w:r>
-        <w:rPr>
-          <w:lang w:val="fr-FR"/>
-        </w:rPr>
-        <w:t xml:space="preserve">Size: 13 cho </w:t>
-      </w:r>
-      <w:r>
-        <w:rPr>
-          <w:lang w:val="fr-FR"/>
-        </w:rPr>
-        <w:t xml:space="preserve">toàn bộ </w:t>
-      </w:r>
-      <w:r>
-        <w:rPr>
-          <w:lang w:val="fr-FR"/>
-        </w:rPr>
-        <w:t xml:space="preserve">nội dung (ngoại trừ các tiêu đề chương, phần </w:t>
-      </w:r>
-      <w:r>
-        <w:rPr>
-          <w:lang w:val="fr-FR"/>
-        </w:rPr>
-        <w:t xml:space="preserve">thì </w:t>
-      </w:r>
-      <w:r>
-        <w:rPr>
-          <w:lang w:val="fr-FR"/>
-        </w:rPr>
-        <w:t>size 14)</w:t>
-      </w:r>
-    </w:p>
-    <w:p>
-      <w:pPr>
-        <w:pStyle w:val="ListParagraph"/>
-        <w:numPr>
-          <w:ilvl w:val="0"/>
-          <w:numId w:val="6"/>
-        </w:numPr>
-        <w:rPr>
-          <w:lang w:val="fr-FR"/>
-        </w:rPr>
-      </w:pPr>
-      <w:r>
-        <w:rPr>
-          <w:lang w:val="fr-FR"/>
-        </w:rPr>
-        <w:t xml:space="preserve">Nội dung văn bản </w:t>
-      </w:r>
-      <w:r>
-        <w:rPr>
-          <w:lang w:val="fr-FR"/>
-        </w:rPr>
-        <w:t>c</w:t>
-      </w:r>
-      <w:r>
-        <w:rPr>
-          <w:lang w:val="fr-FR"/>
-        </w:rPr>
-        <w:t>anh đều 2 bên</w:t>
-      </w:r>
-    </w:p>
-    <w:p>
-      <w:pPr>
-        <w:pStyle w:val="ListParagraph"/>
-        <w:numPr>
-          <w:ilvl w:val="0"/>
-          <w:numId w:val="6"/>
-        </w:numPr>
-      </w:pPr>
-      <w:r>
-        <w:t>Hình ảnh, bảng (nếu có) canh giữa, đặt tên hình, tên bảng theo thứ tự tang dần</w:t>
-      </w:r>
-    </w:p>
-    <w:p/>
+        <w:t>Hết.</w:t>
+      </w:r>
+    </w:p>
     <w:p/>
     <w:p/>
     <w:p/>
     <w:p/>
     <w:sectPr>
-      <w:footerReference w:type="default" r:id="rId51"/>
+      <w:footerReference w:type="default" r:id="rId52"/>
       <w:pgSz w:w="11907" w:h="16840" w:code="9"/>
       <w:pgMar w:top="1418" w:right="1134" w:bottom="765" w:left="1701" w:header="720" w:footer="720" w:gutter="0"/>
       <w:pgNumType w:start="1"/>
@@ -11742,7 +12175,7 @@
           <w:rPr>
             <w:noProof/>
           </w:rPr>
-          <w:t>18</w:t>
+          <w:t>19</w:t>
         </w:r>
         <w:r>
           <w:rPr>
@@ -11828,17 +12261,17 @@
   <w:abstractNum w:abstractNumId="0" w15:restartNumberingAfterBreak="0">
     <w:nsid w:val="1FCD2D02"/>
     <w:multiLevelType w:val="hybridMultilevel"/>
-    <w:tmpl w:val="6DA4CCF6"/>
-    <w:lvl w:ilvl="0" w:tplc="0409000B">
-      <w:start w:val="1"/>
+    <w:tmpl w:val="07B29568"/>
+    <w:lvl w:ilvl="0" w:tplc="11703820">
       <w:numFmt w:val="bullet"/>
-      <w:lvlText w:val=""/>
+      <w:lvlText w:val="-"/>
       <w:lvlJc w:val="left"/>
       <w:pPr>
         <w:ind w:left="1440" w:hanging="360"/>
       </w:pPr>
       <w:rPr>
-        <w:rFonts w:ascii="Wingdings" w:hAnsi="Wingdings" w:hint="default"/>
+        <w:rFonts w:ascii="Times New Roman" w:eastAsia="Times New Roman" w:hAnsi="Times New Roman" w:cs="Times New Roman" w:hint="default"/>
+        <w:sz w:val="28"/>
       </w:rPr>
     </w:lvl>
     <w:lvl w:ilvl="1" w:tplc="04090003" w:tentative="1">
@@ -11941,17 +12374,17 @@
   <w:abstractNum w:abstractNumId="1" w15:restartNumberingAfterBreak="0">
     <w:nsid w:val="21156C00"/>
     <w:multiLevelType w:val="hybridMultilevel"/>
-    <w:tmpl w:val="FA70472C"/>
-    <w:lvl w:ilvl="0" w:tplc="0409000B">
-      <w:start w:val="1"/>
+    <w:tmpl w:val="7DD848BC"/>
+    <w:lvl w:ilvl="0" w:tplc="11703820">
       <w:numFmt w:val="bullet"/>
-      <w:lvlText w:val=""/>
+      <w:lvlText w:val="-"/>
       <w:lvlJc w:val="left"/>
       <w:pPr>
         <w:ind w:left="1440" w:hanging="360"/>
       </w:pPr>
       <w:rPr>
-        <w:rFonts w:ascii="Wingdings" w:hAnsi="Wingdings" w:hint="default"/>
+        <w:rFonts w:ascii="Times New Roman" w:eastAsia="Times New Roman" w:hAnsi="Times New Roman" w:cs="Times New Roman" w:hint="default"/>
+        <w:sz w:val="28"/>
       </w:rPr>
     </w:lvl>
     <w:lvl w:ilvl="1" w:tplc="04090003" w:tentative="1">
@@ -12143,17 +12576,17 @@
   <w:abstractNum w:abstractNumId="3" w15:restartNumberingAfterBreak="0">
     <w:nsid w:val="29AC68F5"/>
     <w:multiLevelType w:val="hybridMultilevel"/>
-    <w:tmpl w:val="AA308858"/>
-    <w:lvl w:ilvl="0" w:tplc="0409000B">
-      <w:start w:val="1"/>
+    <w:tmpl w:val="94EA5152"/>
+    <w:lvl w:ilvl="0" w:tplc="11703820">
       <w:numFmt w:val="bullet"/>
-      <w:lvlText w:val=""/>
+      <w:lvlText w:val="-"/>
       <w:lvlJc w:val="left"/>
       <w:pPr>
         <w:ind w:left="1440" w:hanging="360"/>
       </w:pPr>
       <w:rPr>
-        <w:rFonts w:ascii="Wingdings" w:hAnsi="Wingdings" w:hint="default"/>
+        <w:rFonts w:ascii="Times New Roman" w:eastAsia="Times New Roman" w:hAnsi="Times New Roman" w:cs="Times New Roman" w:hint="default"/>
+        <w:sz w:val="28"/>
       </w:rPr>
     </w:lvl>
     <w:lvl w:ilvl="1" w:tplc="04090003" w:tentative="1">
@@ -15605,7 +16038,7 @@
 </file>
 
 <file path=customXml/itemProps1.xml><?xml version="1.0" encoding="utf-8"?>
-<ds:datastoreItem xmlns:ds="http://schemas.openxmlformats.org/officeDocument/2006/customXml" ds:itemID="{D87725A0-7599-490C-B92E-0B8D7AF349C4}">
+<ds:datastoreItem xmlns:ds="http://schemas.openxmlformats.org/officeDocument/2006/customXml" ds:itemID="{CB7313BB-5319-43CD-A024-E3A6E45001E7}">
   <ds:schemaRefs>
     <ds:schemaRef ds:uri="http://schemas.openxmlformats.org/officeDocument/2006/bibliography"/>
   </ds:schemaRefs>

</xml_diff>